<commit_message>
Etain's work for the first 20% of this project.
20% 
Create a git repository and make it available online for the lecturer to clone. The repository should contain all your work for this assessment. 
Within the repository, create a jupyter notebook that uses descriptive statistics and plots to describe the Boston House Prices dataset. This part is worth 20% of your overall mark.

I will tidy up these rough notes and upload this information to my Jupyter Notebook just before I submit the final version for assessment.
</commit_message>
<xml_diff>
--- a/First 20% of the project.docx
+++ b/First 20% of the project.docx
@@ -688,57 +688,357 @@
       <w:r>
         <w:t>This could be important knowledge for me when completing this assignment.</w:t>
       </w:r>
-    </w:p>
-    <w:p>
-      <w:r>
-        <w:t>I discovered the below</w:t>
-      </w:r>
-      <w:r>
-        <w:t xml:space="preserve"> website which seemed to explain how to load the dataset in </w:t>
-      </w:r>
-      <w:proofErr w:type="spellStart"/>
-      <w:r>
-        <w:t>Jupyter</w:t>
-      </w:r>
-      <w:proofErr w:type="spellEnd"/>
-      <w:r>
-        <w:t xml:space="preserve"> Notebook</w:t>
-      </w:r>
-      <w:r>
-        <w:t>;</w:t>
-      </w:r>
-    </w:p>
-    <w:p>
-      <w:pPr>
-        <w:rPr>
-          <w:rStyle w:val="Hyperlink"/>
-        </w:rPr>
-      </w:pPr>
+      <w:r>
+        <w:t xml:space="preserve"> It also explains why I couldn’t immediately view the dataset in </w:t>
+      </w:r>
       <w:hyperlink r:id="rId8" w:history="1">
         <w:r>
           <w:rPr>
             <w:rStyle w:val="Hyperlink"/>
           </w:rPr>
-          <w:t>https://subscription.packtpub.com/book/programming/9781789804744/1/ch01lvl1sec11/our-first-analysis-the-boston</w:t>
+          <w:t>https://www.kaggle.com/c/boston-housing</w:t>
         </w:r>
+      </w:hyperlink>
+      <w:r>
+        <w:t>.</w:t>
+      </w:r>
+    </w:p>
+    <w:p>
+      <w:r>
+        <w:t>I discovered the below</w:t>
+      </w:r>
+      <w:r>
+        <w:t xml:space="preserve"> website which seemed to explain how to load the dataset in </w:t>
+      </w:r>
+      <w:proofErr w:type="spellStart"/>
+      <w:r>
+        <w:t>Jupyter</w:t>
+      </w:r>
+      <w:proofErr w:type="spellEnd"/>
+      <w:r>
+        <w:t xml:space="preserve"> Notebook</w:t>
+      </w:r>
+      <w:r>
+        <w:t>;</w:t>
+      </w:r>
+    </w:p>
+    <w:p>
+      <w:pPr>
+        <w:rPr>
+          <w:rStyle w:val="Hyperlink"/>
+        </w:rPr>
+      </w:pPr>
+      <w:hyperlink r:id="rId9" w:history="1">
         <w:r>
           <w:rPr>
             <w:rStyle w:val="Hyperlink"/>
           </w:rPr>
-          <w:t>-</w:t>
+          <w:t>https://subscription.packtpub.com/book/programming/9781789804744/1/ch01lvl1sec11/our-first-analysis-the-boston-housing-dataset</w:t>
         </w:r>
+      </w:hyperlink>
+    </w:p>
+    <w:p>
+      <w:pPr>
+        <w:rPr>
+          <w:rStyle w:val="Hyperlink"/>
+          <w:color w:val="auto"/>
+          <w:u w:val="none"/>
+        </w:rPr>
+      </w:pPr>
+      <w:r>
+        <w:rPr>
+          <w:rStyle w:val="Hyperlink"/>
+          <w:color w:val="auto"/>
+          <w:u w:val="none"/>
+        </w:rPr>
+        <w:t>This website describes the dataset as follows;</w:t>
+      </w:r>
+    </w:p>
+    <w:p>
+      <w:pPr>
+        <w:rPr>
+          <w:rStyle w:val="Hyperlink"/>
+          <w:i/>
+          <w:color w:val="auto"/>
+          <w:u w:val="none"/>
+        </w:rPr>
+      </w:pPr>
+      <w:r>
+        <w:rPr>
+          <w:rStyle w:val="Hyperlink"/>
+          <w:i/>
+          <w:color w:val="auto"/>
+          <w:u w:val="none"/>
+        </w:rPr>
+        <w:t xml:space="preserve">The dataset we'll look at in this section is the so-called Boston housing dataset. It contains US census data concerning houses in various areas around the city of Boston. Each sample corresponds to a unique area and has about a dozen measures. We should think of samples as rows and measures as columns. The data was </w:t>
+      </w:r>
+      <w:proofErr w:type="spellStart"/>
+      <w:r>
+        <w:rPr>
+          <w:rStyle w:val="Hyperlink"/>
+          <w:i/>
+          <w:color w:val="auto"/>
+          <w:u w:val="none"/>
+        </w:rPr>
+        <w:t>fist</w:t>
+      </w:r>
+      <w:proofErr w:type="spellEnd"/>
+      <w:r>
+        <w:rPr>
+          <w:rStyle w:val="Hyperlink"/>
+          <w:i/>
+          <w:color w:val="auto"/>
+          <w:u w:val="none"/>
+        </w:rPr>
+        <w:t xml:space="preserve"> published in 1978 and is quite small, containing only about 500 samples.</w:t>
+      </w:r>
+    </w:p>
+    <w:p>
+      <w:pPr>
+        <w:rPr>
+          <w:rStyle w:val="Hyperlink"/>
+          <w:color w:val="auto"/>
+          <w:u w:val="none"/>
+        </w:rPr>
+      </w:pPr>
+      <w:r>
+        <w:rPr>
+          <w:rStyle w:val="Hyperlink"/>
+          <w:color w:val="auto"/>
+          <w:u w:val="none"/>
+        </w:rPr>
+        <w:t>The website describes how to complete the following; “</w:t>
+      </w:r>
+      <w:r>
+        <w:rPr>
+          <w:rStyle w:val="Hyperlink"/>
+          <w:color w:val="auto"/>
+          <w:u w:val="none"/>
+        </w:rPr>
+        <w:t xml:space="preserve">Load the data into </w:t>
+      </w:r>
+      <w:proofErr w:type="spellStart"/>
+      <w:r>
+        <w:rPr>
+          <w:rStyle w:val="Hyperlink"/>
+          <w:color w:val="auto"/>
+          <w:u w:val="none"/>
+        </w:rPr>
+        <w:t>Jupyter</w:t>
+      </w:r>
+      <w:proofErr w:type="spellEnd"/>
+      <w:r>
+        <w:rPr>
+          <w:rStyle w:val="Hyperlink"/>
+          <w:color w:val="auto"/>
+          <w:u w:val="none"/>
+        </w:rPr>
+        <w:t xml:space="preserve"> using a Pandas </w:t>
+      </w:r>
+      <w:proofErr w:type="spellStart"/>
+      <w:r>
+        <w:rPr>
+          <w:rStyle w:val="Hyperlink"/>
+          <w:color w:val="auto"/>
+          <w:u w:val="none"/>
+        </w:rPr>
+        <w:t>DataFrame</w:t>
+      </w:r>
+      <w:proofErr w:type="spellEnd"/>
+      <w:r>
+        <w:rPr>
+          <w:rStyle w:val="Hyperlink"/>
+          <w:color w:val="auto"/>
+          <w:u w:val="none"/>
+        </w:rPr>
+        <w:t>”.</w:t>
+      </w:r>
+    </w:p>
+    <w:p>
+      <w:pPr>
+        <w:rPr>
+          <w:rStyle w:val="Hyperlink"/>
+          <w:color w:val="auto"/>
+          <w:u w:val="none"/>
+        </w:rPr>
+      </w:pPr>
+    </w:p>
+    <w:p>
+      <w:pPr>
+        <w:rPr>
+          <w:rStyle w:val="Hyperlink"/>
+          <w:b/>
+          <w:i/>
+          <w:color w:val="auto"/>
+          <w:u w:val="none"/>
+        </w:rPr>
+      </w:pPr>
+      <w:r>
+        <w:rPr>
+          <w:rStyle w:val="Hyperlink"/>
+          <w:b/>
+          <w:i/>
+          <w:color w:val="auto"/>
+          <w:u w:val="none"/>
+        </w:rPr>
+        <w:lastRenderedPageBreak/>
+        <w:t xml:space="preserve">Loading the Data into </w:t>
+      </w:r>
+      <w:proofErr w:type="spellStart"/>
+      <w:r>
+        <w:rPr>
+          <w:rStyle w:val="Hyperlink"/>
+          <w:b/>
+          <w:i/>
+          <w:color w:val="auto"/>
+          <w:u w:val="none"/>
+        </w:rPr>
+        <w:t>Jupyter</w:t>
+      </w:r>
+      <w:proofErr w:type="spellEnd"/>
+      <w:r>
+        <w:rPr>
+          <w:rStyle w:val="Hyperlink"/>
+          <w:b/>
+          <w:i/>
+          <w:color w:val="auto"/>
+          <w:u w:val="none"/>
+        </w:rPr>
+        <w:t xml:space="preserve"> Using a Pandas </w:t>
+      </w:r>
+      <w:proofErr w:type="spellStart"/>
+      <w:r>
+        <w:rPr>
+          <w:rStyle w:val="Hyperlink"/>
+          <w:b/>
+          <w:i/>
+          <w:color w:val="auto"/>
+          <w:u w:val="none"/>
+        </w:rPr>
+        <w:t>DataFrame</w:t>
+      </w:r>
+      <w:proofErr w:type="spellEnd"/>
+    </w:p>
+    <w:p>
+      <w:r>
+        <w:rPr>
+          <w:rStyle w:val="Hyperlink"/>
+          <w:i/>
+          <w:color w:val="auto"/>
+          <w:u w:val="none"/>
+        </w:rPr>
+        <w:t xml:space="preserve">Oftentimes, data is stored in tables, which means it can be saved as a comma-separated variable (CSV) file. This format, and many others, can be read into Python as a </w:t>
+      </w:r>
+      <w:proofErr w:type="spellStart"/>
+      <w:r>
+        <w:rPr>
+          <w:rStyle w:val="Hyperlink"/>
+          <w:i/>
+          <w:color w:val="auto"/>
+          <w:u w:val="none"/>
+        </w:rPr>
+        <w:t>DataFrame</w:t>
+      </w:r>
+      <w:proofErr w:type="spellEnd"/>
+      <w:r>
+        <w:rPr>
+          <w:rStyle w:val="Hyperlink"/>
+          <w:i/>
+          <w:color w:val="auto"/>
+          <w:u w:val="none"/>
+        </w:rPr>
+        <w:t xml:space="preserve"> object, using the Pandas library. Other common formats include tab-separated variable (TSV), SQL tables, and JSON data structures. Indeed, Pandas has support for all of these. In this example, however, we are not going to load the data this way because the dataset is available directly through </w:t>
+      </w:r>
+      <w:proofErr w:type="spellStart"/>
+      <w:r>
+        <w:rPr>
+          <w:rStyle w:val="Hyperlink"/>
+          <w:i/>
+          <w:color w:val="auto"/>
+          <w:u w:val="none"/>
+        </w:rPr>
+        <w:t>scikit</w:t>
+      </w:r>
+      <w:proofErr w:type="spellEnd"/>
+      <w:r>
+        <w:rPr>
+          <w:rStyle w:val="Hyperlink"/>
+          <w:i/>
+          <w:color w:val="auto"/>
+          <w:u w:val="none"/>
+        </w:rPr>
+        <w:t>-learn.</w:t>
+      </w:r>
+      <w:r>
+        <w:rPr>
+          <w:rStyle w:val="Hyperlink"/>
+          <w:i/>
+          <w:color w:val="auto"/>
+          <w:u w:val="none"/>
+        </w:rPr>
+        <w:t xml:space="preserve"> (</w:t>
+      </w:r>
+      <w:hyperlink r:id="rId10" w:history="1">
         <w:r>
           <w:rPr>
             <w:rStyle w:val="Hyperlink"/>
           </w:rPr>
-          <w:t>housing-dataset</w:t>
+          <w:t>https://subscription.packtpub.com/book/programming/9781789804744/1/ch01lvl1sec11/our-first-analysis-the-boston-housing-dataset</w:t>
         </w:r>
       </w:hyperlink>
+      <w:r>
+        <w:t>)</w:t>
+      </w:r>
     </w:p>
     <w:p>
       <w:pPr>
         <w:rPr>
           <w:rStyle w:val="Hyperlink"/>
+          <w:i/>
+          <w:color w:val="auto"/>
+          <w:u w:val="none"/>
+        </w:rPr>
+      </w:pPr>
+      <w:r>
+        <w:t xml:space="preserve">It also mentions; </w:t>
+      </w:r>
+      <w:r>
+        <w:t>“</w:t>
+      </w:r>
+      <w:r>
+        <w:rPr>
+          <w:i/>
+        </w:rPr>
+        <w:t>An important part after loading data for analysis is ensuring that it's clean. For example, we would generally need to deal with missing data and ensure that all columns have the correct datatypes. The dataset we use in this section has already been cleaned, so we will not need to worry about this.</w:t>
+      </w:r>
+      <w:r>
+        <w:rPr>
+          <w:i/>
+        </w:rPr>
+        <w:t>”</w:t>
+      </w:r>
+    </w:p>
+    <w:p>
+      <w:pPr>
+        <w:rPr>
+          <w:rStyle w:val="Hyperlink"/>
+          <w:color w:val="auto"/>
+          <w:u w:val="none"/>
+        </w:rPr>
+      </w:pPr>
+      <w:r>
+        <w:rPr>
+          <w:rStyle w:val="Hyperlink"/>
+          <w:color w:val="auto"/>
+          <w:u w:val="none"/>
+        </w:rPr>
+        <w:t>I followed the website’s recommended steps as follows;</w:t>
+      </w:r>
+    </w:p>
+    <w:p>
+      <w:pPr>
+        <w:rPr>
+          <w:rStyle w:val="Hyperlink"/>
         </w:rPr>
       </w:pPr>
     </w:p>
@@ -747,132 +1047,11 @@
         <w:rPr>
           <w:noProof/>
         </w:rPr>
-        <w:lastRenderedPageBreak/>
         <w:drawing>
           <wp:inline distT="0" distB="0" distL="0" distR="0" wp14:anchorId="480CF5B3" wp14:editId="3F826E1E">
             <wp:extent cx="5731510" cy="2427605"/>
             <wp:effectExtent l="0" t="0" r="2540" b="0"/>
             <wp:docPr id="2" name="Picture 2"/>
-            <wp:cNvGraphicFramePr>
-              <a:graphicFrameLocks xmlns:a="http://schemas.openxmlformats.org/drawingml/2006/main" noChangeAspect="1"/>
-            </wp:cNvGraphicFramePr>
-            <a:graphic xmlns:a="http://schemas.openxmlformats.org/drawingml/2006/main">
-              <a:graphicData uri="http://schemas.openxmlformats.org/drawingml/2006/picture">
-                <pic:pic xmlns:pic="http://schemas.openxmlformats.org/drawingml/2006/picture">
-                  <pic:nvPicPr>
-                    <pic:cNvPr id="1" name=""/>
-                    <pic:cNvPicPr/>
-                  </pic:nvPicPr>
-                  <pic:blipFill>
-                    <a:blip r:embed="rId9"/>
-                    <a:stretch>
-                      <a:fillRect/>
-                    </a:stretch>
-                  </pic:blipFill>
-                  <pic:spPr>
-                    <a:xfrm>
-                      <a:off x="0" y="0"/>
-                      <a:ext cx="5731510" cy="2427605"/>
-                    </a:xfrm>
-                    <a:prstGeom prst="rect">
-                      <a:avLst/>
-                    </a:prstGeom>
-                  </pic:spPr>
-                </pic:pic>
-              </a:graphicData>
-            </a:graphic>
-          </wp:inline>
-        </w:drawing>
-      </w:r>
-    </w:p>
-    <w:p>
-      <w:r>
-        <w:t xml:space="preserve">I followed their code as above in my </w:t>
-      </w:r>
-      <w:proofErr w:type="spellStart"/>
-      <w:r>
-        <w:t>Jupyter</w:t>
-      </w:r>
-      <w:proofErr w:type="spellEnd"/>
-      <w:r>
-        <w:t xml:space="preserve"> notebook </w:t>
-      </w:r>
-      <w:proofErr w:type="gramStart"/>
-      <w:r>
-        <w:t>and also</w:t>
-      </w:r>
-      <w:proofErr w:type="gramEnd"/>
-      <w:r>
-        <w:t xml:space="preserve"> got the same output;</w:t>
-      </w:r>
-    </w:p>
-    <w:p>
-      <w:pPr>
-        <w:rPr>
-          <w:highlight w:val="yellow"/>
-        </w:rPr>
-      </w:pPr>
-      <w:r>
-        <w:rPr>
-          <w:noProof/>
-        </w:rPr>
-        <w:drawing>
-          <wp:inline distT="0" distB="0" distL="0" distR="0" wp14:anchorId="32F3ECC0" wp14:editId="7253721E">
-            <wp:extent cx="5731510" cy="1631315"/>
-            <wp:effectExtent l="0" t="0" r="2540" b="6985"/>
-            <wp:docPr id="4" name="Picture 4"/>
-            <wp:cNvGraphicFramePr>
-              <a:graphicFrameLocks xmlns:a="http://schemas.openxmlformats.org/drawingml/2006/main" noChangeAspect="1"/>
-            </wp:cNvGraphicFramePr>
-            <a:graphic xmlns:a="http://schemas.openxmlformats.org/drawingml/2006/main">
-              <a:graphicData uri="http://schemas.openxmlformats.org/drawingml/2006/picture">
-                <pic:pic xmlns:pic="http://schemas.openxmlformats.org/drawingml/2006/picture">
-                  <pic:nvPicPr>
-                    <pic:cNvPr id="1" name=""/>
-                    <pic:cNvPicPr/>
-                  </pic:nvPicPr>
-                  <pic:blipFill>
-                    <a:blip r:embed="rId10"/>
-                    <a:stretch>
-                      <a:fillRect/>
-                    </a:stretch>
-                  </pic:blipFill>
-                  <pic:spPr>
-                    <a:xfrm>
-                      <a:off x="0" y="0"/>
-                      <a:ext cx="5731510" cy="1631315"/>
-                    </a:xfrm>
-                    <a:prstGeom prst="rect">
-                      <a:avLst/>
-                    </a:prstGeom>
-                  </pic:spPr>
-                </pic:pic>
-              </a:graphicData>
-            </a:graphic>
-          </wp:inline>
-        </w:drawing>
-      </w:r>
-    </w:p>
-    <w:p>
-      <w:r>
-        <w:t>I continued to follow the instructions from the website;</w:t>
-      </w:r>
-    </w:p>
-    <w:p>
-      <w:pPr>
-        <w:rPr>
-          <w:highlight w:val="yellow"/>
-        </w:rPr>
-      </w:pPr>
-      <w:r>
-        <w:rPr>
-          <w:noProof/>
-        </w:rPr>
-        <w:drawing>
-          <wp:inline distT="0" distB="0" distL="0" distR="0" wp14:anchorId="2ACB1F94" wp14:editId="4CF1CA23">
-            <wp:extent cx="5731510" cy="2497455"/>
-            <wp:effectExtent l="0" t="0" r="2540" b="0"/>
-            <wp:docPr id="5" name="Picture 5"/>
             <wp:cNvGraphicFramePr>
               <a:graphicFrameLocks xmlns:a="http://schemas.openxmlformats.org/drawingml/2006/main" noChangeAspect="1"/>
             </wp:cNvGraphicFramePr>
@@ -892,6 +1071,127 @@
                   <pic:spPr>
                     <a:xfrm>
                       <a:off x="0" y="0"/>
+                      <a:ext cx="5731510" cy="2427605"/>
+                    </a:xfrm>
+                    <a:prstGeom prst="rect">
+                      <a:avLst/>
+                    </a:prstGeom>
+                  </pic:spPr>
+                </pic:pic>
+              </a:graphicData>
+            </a:graphic>
+          </wp:inline>
+        </w:drawing>
+      </w:r>
+    </w:p>
+    <w:p>
+      <w:r>
+        <w:t xml:space="preserve">I followed their code as above in my </w:t>
+      </w:r>
+      <w:proofErr w:type="spellStart"/>
+      <w:r>
+        <w:t>Jupyter</w:t>
+      </w:r>
+      <w:proofErr w:type="spellEnd"/>
+      <w:r>
+        <w:t xml:space="preserve"> notebook </w:t>
+      </w:r>
+      <w:proofErr w:type="gramStart"/>
+      <w:r>
+        <w:t>and also</w:t>
+      </w:r>
+      <w:proofErr w:type="gramEnd"/>
+      <w:r>
+        <w:t xml:space="preserve"> got the same output;</w:t>
+      </w:r>
+    </w:p>
+    <w:p>
+      <w:pPr>
+        <w:rPr>
+          <w:highlight w:val="yellow"/>
+        </w:rPr>
+      </w:pPr>
+      <w:r>
+        <w:rPr>
+          <w:noProof/>
+        </w:rPr>
+        <w:drawing>
+          <wp:inline distT="0" distB="0" distL="0" distR="0" wp14:anchorId="32F3ECC0" wp14:editId="7253721E">
+            <wp:extent cx="5731510" cy="1631315"/>
+            <wp:effectExtent l="0" t="0" r="2540" b="6985"/>
+            <wp:docPr id="4" name="Picture 4"/>
+            <wp:cNvGraphicFramePr>
+              <a:graphicFrameLocks xmlns:a="http://schemas.openxmlformats.org/drawingml/2006/main" noChangeAspect="1"/>
+            </wp:cNvGraphicFramePr>
+            <a:graphic xmlns:a="http://schemas.openxmlformats.org/drawingml/2006/main">
+              <a:graphicData uri="http://schemas.openxmlformats.org/drawingml/2006/picture">
+                <pic:pic xmlns:pic="http://schemas.openxmlformats.org/drawingml/2006/picture">
+                  <pic:nvPicPr>
+                    <pic:cNvPr id="1" name=""/>
+                    <pic:cNvPicPr/>
+                  </pic:nvPicPr>
+                  <pic:blipFill>
+                    <a:blip r:embed="rId12"/>
+                    <a:stretch>
+                      <a:fillRect/>
+                    </a:stretch>
+                  </pic:blipFill>
+                  <pic:spPr>
+                    <a:xfrm>
+                      <a:off x="0" y="0"/>
+                      <a:ext cx="5731510" cy="1631315"/>
+                    </a:xfrm>
+                    <a:prstGeom prst="rect">
+                      <a:avLst/>
+                    </a:prstGeom>
+                  </pic:spPr>
+                </pic:pic>
+              </a:graphicData>
+            </a:graphic>
+          </wp:inline>
+        </w:drawing>
+      </w:r>
+    </w:p>
+    <w:p>
+      <w:r>
+        <w:t>I continued to follow the instructions from the website;</w:t>
+      </w:r>
+    </w:p>
+    <w:p>
+      <w:pPr>
+        <w:rPr>
+          <w:highlight w:val="yellow"/>
+        </w:rPr>
+      </w:pPr>
+      <w:r>
+        <w:rPr>
+          <w:noProof/>
+        </w:rPr>
+        <w:lastRenderedPageBreak/>
+        <w:drawing>
+          <wp:inline distT="0" distB="0" distL="0" distR="0" wp14:anchorId="2ACB1F94" wp14:editId="4CF1CA23">
+            <wp:extent cx="5731510" cy="2497455"/>
+            <wp:effectExtent l="0" t="0" r="2540" b="0"/>
+            <wp:docPr id="5" name="Picture 5"/>
+            <wp:cNvGraphicFramePr>
+              <a:graphicFrameLocks xmlns:a="http://schemas.openxmlformats.org/drawingml/2006/main" noChangeAspect="1"/>
+            </wp:cNvGraphicFramePr>
+            <a:graphic xmlns:a="http://schemas.openxmlformats.org/drawingml/2006/main">
+              <a:graphicData uri="http://schemas.openxmlformats.org/drawingml/2006/picture">
+                <pic:pic xmlns:pic="http://schemas.openxmlformats.org/drawingml/2006/picture">
+                  <pic:nvPicPr>
+                    <pic:cNvPr id="1" name=""/>
+                    <pic:cNvPicPr/>
+                  </pic:nvPicPr>
+                  <pic:blipFill>
+                    <a:blip r:embed="rId13"/>
+                    <a:stretch>
+                      <a:fillRect/>
+                    </a:stretch>
+                  </pic:blipFill>
+                  <pic:spPr>
+                    <a:xfrm>
+                      <a:off x="0" y="0"/>
                       <a:ext cx="5731510" cy="2497455"/>
                     </a:xfrm>
                     <a:prstGeom prst="rect">
@@ -934,7 +1234,6 @@
         <w:rPr>
           <w:noProof/>
         </w:rPr>
-        <w:lastRenderedPageBreak/>
         <w:drawing>
           <wp:inline distT="0" distB="0" distL="0" distR="0">
             <wp:extent cx="5731510" cy="3044825"/>
@@ -953,7 +1252,7 @@
                     </pic:cNvPicPr>
                   </pic:nvPicPr>
                   <pic:blipFill>
-                    <a:blip r:embed="rId12" cstate="print">
+                    <a:blip r:embed="rId14" cstate="print">
                       <a:extLst>
                         <a:ext uri="{28A0092B-C50C-407E-A947-70E740481C1C}">
                           <a14:useLocalDpi xmlns:a14="http://schemas.microsoft.com/office/drawing/2010/main" val="0"/>
@@ -1022,15 +1321,9 @@
         <w:rPr>
           <w:lang w:val="en"/>
         </w:rPr>
-        <w:t xml:space="preserve"> can essentially be treated as such.</w:t>
-      </w:r>
-      <w:r>
-        <w:rPr>
-          <w:lang w:val="en"/>
-        </w:rPr>
-        <w:t>’ (</w:t>
-      </w:r>
-      <w:hyperlink r:id="rId13" w:history="1">
+        <w:t xml:space="preserve"> can essentially be treated as such.’ (</w:t>
+      </w:r>
+      <w:hyperlink r:id="rId15" w:history="1">
         <w:r>
           <w:rPr>
             <w:rStyle w:val="Hyperlink"/>
@@ -1069,6 +1362,7 @@
         <w:rPr>
           <w:noProof/>
         </w:rPr>
+        <w:lastRenderedPageBreak/>
         <w:drawing>
           <wp:inline distT="0" distB="0" distL="0" distR="0" wp14:anchorId="048334B2" wp14:editId="4E46B460">
             <wp:extent cx="5731510" cy="2040255"/>
@@ -1085,7 +1379,7 @@
                     <pic:cNvPicPr/>
                   </pic:nvPicPr>
                   <pic:blipFill>
-                    <a:blip r:embed="rId14"/>
+                    <a:blip r:embed="rId16"/>
                     <a:stretch>
                       <a:fillRect/>
                     </a:stretch>
@@ -1130,7 +1424,6 @@
         <w:rPr>
           <w:noProof/>
         </w:rPr>
-        <w:lastRenderedPageBreak/>
         <w:drawing>
           <wp:inline distT="0" distB="0" distL="0" distR="0" wp14:anchorId="3862EB9C" wp14:editId="02427FC6">
             <wp:extent cx="5731510" cy="2293620"/>
@@ -1147,7 +1440,7 @@
                     <pic:cNvPicPr/>
                   </pic:nvPicPr>
                   <pic:blipFill>
-                    <a:blip r:embed="rId15"/>
+                    <a:blip r:embed="rId17"/>
                     <a:stretch>
                       <a:fillRect/>
                     </a:stretch>
@@ -1167,22 +1460,172 @@
           </wp:inline>
         </w:drawing>
       </w:r>
+    </w:p>
+    <w:p>
+      <w:r>
+        <w:t xml:space="preserve">I </w:t>
+      </w:r>
+      <w:r>
+        <w:t>picked up at this point again the following day and had to play around with some different code before I managed to achieve the below;</w:t>
+      </w:r>
+    </w:p>
+    <w:p>
+      <w:r>
+        <w:rPr>
+          <w:noProof/>
+        </w:rPr>
+        <w:lastRenderedPageBreak/>
+        <w:drawing>
+          <wp:inline distT="0" distB="0" distL="0" distR="0" wp14:anchorId="1E1F62E2" wp14:editId="7E5C2A35">
+            <wp:extent cx="5731510" cy="5354320"/>
+            <wp:effectExtent l="0" t="0" r="2540" b="0"/>
+            <wp:docPr id="3" name="Picture 3"/>
+            <wp:cNvGraphicFramePr>
+              <a:graphicFrameLocks xmlns:a="http://schemas.openxmlformats.org/drawingml/2006/main" noChangeAspect="1"/>
+            </wp:cNvGraphicFramePr>
+            <a:graphic xmlns:a="http://schemas.openxmlformats.org/drawingml/2006/main">
+              <a:graphicData uri="http://schemas.openxmlformats.org/drawingml/2006/picture">
+                <pic:pic xmlns:pic="http://schemas.openxmlformats.org/drawingml/2006/picture">
+                  <pic:nvPicPr>
+                    <pic:cNvPr id="1" name=""/>
+                    <pic:cNvPicPr/>
+                  </pic:nvPicPr>
+                  <pic:blipFill>
+                    <a:blip r:embed="rId18"/>
+                    <a:stretch>
+                      <a:fillRect/>
+                    </a:stretch>
+                  </pic:blipFill>
+                  <pic:spPr>
+                    <a:xfrm>
+                      <a:off x="0" y="0"/>
+                      <a:ext cx="5731510" cy="5354320"/>
+                    </a:xfrm>
+                    <a:prstGeom prst="rect">
+                      <a:avLst/>
+                    </a:prstGeom>
+                  </pic:spPr>
+                </pic:pic>
+              </a:graphicData>
+            </a:graphic>
+          </wp:inline>
+        </w:drawing>
+      </w:r>
+    </w:p>
+    <w:p>
+      <w:r>
+        <w:t xml:space="preserve">I managed to load the dataset into my </w:t>
+      </w:r>
+      <w:proofErr w:type="spellStart"/>
+      <w:r>
+        <w:t>Jupyter</w:t>
+      </w:r>
+      <w:proofErr w:type="spellEnd"/>
+      <w:r>
+        <w:t xml:space="preserve"> notebook. This resembles the outcome of Step 5 as described on </w:t>
+      </w:r>
+      <w:hyperlink r:id="rId19" w:history="1">
+        <w:r>
+          <w:rPr>
+            <w:rStyle w:val="Hyperlink"/>
+          </w:rPr>
+          <w:t>https://subscription.packtpub.com/book/big_data_and_business_intelligence/9781789958171/1/ch01lvl1sec04/our-first-analysis-the-boston-housing-dataset</w:t>
+        </w:r>
+      </w:hyperlink>
+      <w:r>
+        <w:t>;</w:t>
+      </w:r>
+    </w:p>
+    <w:p>
+      <w:r>
+        <w:rPr>
+          <w:noProof/>
+        </w:rPr>
+        <w:lastRenderedPageBreak/>
+        <w:drawing>
+          <wp:inline distT="0" distB="0" distL="0" distR="0" wp14:anchorId="40DC5E38" wp14:editId="3EEA3093">
+            <wp:extent cx="5731510" cy="4463415"/>
+            <wp:effectExtent l="0" t="0" r="2540" b="0"/>
+            <wp:docPr id="9" name="Picture 9"/>
+            <wp:cNvGraphicFramePr>
+              <a:graphicFrameLocks xmlns:a="http://schemas.openxmlformats.org/drawingml/2006/main" noChangeAspect="1"/>
+            </wp:cNvGraphicFramePr>
+            <a:graphic xmlns:a="http://schemas.openxmlformats.org/drawingml/2006/main">
+              <a:graphicData uri="http://schemas.openxmlformats.org/drawingml/2006/picture">
+                <pic:pic xmlns:pic="http://schemas.openxmlformats.org/drawingml/2006/picture">
+                  <pic:nvPicPr>
+                    <pic:cNvPr id="1" name=""/>
+                    <pic:cNvPicPr/>
+                  </pic:nvPicPr>
+                  <pic:blipFill>
+                    <a:blip r:embed="rId20"/>
+                    <a:stretch>
+                      <a:fillRect/>
+                    </a:stretch>
+                  </pic:blipFill>
+                  <pic:spPr>
+                    <a:xfrm>
+                      <a:off x="0" y="0"/>
+                      <a:ext cx="5731510" cy="4463415"/>
+                    </a:xfrm>
+                    <a:prstGeom prst="rect">
+                      <a:avLst/>
+                    </a:prstGeom>
+                  </pic:spPr>
+                </pic:pic>
+              </a:graphicData>
+            </a:graphic>
+          </wp:inline>
+        </w:drawing>
+      </w:r>
+      <w:r>
+        <w:t xml:space="preserve"> </w:t>
+      </w:r>
+    </w:p>
+    <w:p>
+      <w:r>
+        <w:t>We can see that</w:t>
+      </w:r>
+      <w:r>
+        <w:t xml:space="preserve"> the Boston House Prices dataset in</w:t>
+      </w:r>
+      <w:r>
+        <w:t xml:space="preserve"> my</w:t>
+      </w:r>
+      <w:r>
+        <w:t xml:space="preserve"> </w:t>
+      </w:r>
+      <w:proofErr w:type="spellStart"/>
+      <w:r>
+        <w:t>Jupyter</w:t>
+      </w:r>
+      <w:proofErr w:type="spellEnd"/>
+      <w:r>
+        <w:t xml:space="preserve"> notebook is not as nicely laid out as described on the website. I need to re-examine my code to see how I can achieve the more</w:t>
+      </w:r>
+      <w:r>
+        <w:t xml:space="preserve"> </w:t>
+      </w:r>
+      <w:r>
+        <w:t>structured look as shown on the website.</w:t>
+      </w:r>
+    </w:p>
+    <w:p>
+      <w:r>
+        <w:t xml:space="preserve">I have managed to load the dataset into my </w:t>
+      </w:r>
+      <w:proofErr w:type="spellStart"/>
+      <w:r>
+        <w:t>Jupyter</w:t>
+      </w:r>
+      <w:proofErr w:type="spellEnd"/>
+      <w:r>
+        <w:t xml:space="preserve"> notebook – now I need to figure out how to ‘use descriptive statistics and plots to describe the Boston House Prices dataset’. I should watch Ian’s videos for instruction on how to complete this.  </w:t>
+      </w:r>
+    </w:p>
+    <w:p>
       <w:bookmarkStart w:id="0" w:name="_GoBack"/>
       <w:bookmarkEnd w:id="0"/>
-    </w:p>
-    <w:p>
-      <w:pPr>
-        <w:rPr>
-          <w:highlight w:val="yellow"/>
-        </w:rPr>
-      </w:pPr>
-    </w:p>
-    <w:p>
-      <w:pPr>
-        <w:rPr>
-          <w:highlight w:val="yellow"/>
-        </w:rPr>
-      </w:pPr>
     </w:p>
     <w:p>
       <w:pPr>
@@ -1236,7 +1679,7 @@
                     </pic:cNvPicPr>
                   </pic:nvPicPr>
                   <pic:blipFill>
-                    <a:blip r:embed="rId16">
+                    <a:blip r:embed="rId21">
                       <a:extLst>
                         <a:ext uri="{28A0092B-C50C-407E-A947-70E740481C1C}">
                           <a14:useLocalDpi xmlns:a14="http://schemas.microsoft.com/office/drawing/2010/main" val="0"/>
@@ -1279,6 +1722,7 @@
         <w:rPr>
           <w:b/>
         </w:rPr>
+        <w:lastRenderedPageBreak/>
         <w:t xml:space="preserve">My </w:t>
       </w:r>
       <w:proofErr w:type="spellStart"/>
@@ -1293,13 +1737,7 @@
         <w:rPr>
           <w:b/>
         </w:rPr>
-        <w:t xml:space="preserve"> Notebook should </w:t>
-      </w:r>
-      <w:r>
-        <w:rPr>
-          <w:b/>
-        </w:rPr>
-        <w:t>use descriptive statistics and plots to describe the Boston House Prices dataset.</w:t>
+        <w:t xml:space="preserve"> Notebook should use descriptive statistics and plots to describe the Boston House Prices dataset.</w:t>
       </w:r>
     </w:p>
     <w:p>
@@ -1392,7 +1830,7 @@
           <w:strike/>
         </w:rPr>
       </w:pPr>
-      <w:hyperlink r:id="rId17" w:history="1">
+      <w:hyperlink r:id="rId22" w:history="1">
         <w:r>
           <w:rPr>
             <w:rStyle w:val="Hyperlink"/>

</xml_diff>

<commit_message>
Most up-to-date versions of my brainstorming and 'to do' tasks for this project
</commit_message>
<xml_diff>
--- a/First 20% of the project.docx
+++ b/First 20% of the project.docx
@@ -185,6 +185,7 @@
           <w:i/>
         </w:rPr>
       </w:pPr>
+      <w:bookmarkStart w:id="0" w:name="_Hlk26279833"/>
       <w:proofErr w:type="spellStart"/>
       <w:r>
         <w:rPr>
@@ -239,6 +240,7 @@
         <w:t>Charles River dummy variable (= 1 if tract bounds river; 0 otherwise).</w:t>
       </w:r>
     </w:p>
+    <w:bookmarkEnd w:id="0"/>
     <w:p>
       <w:pPr>
         <w:rPr>
@@ -1536,6 +1538,7 @@
         <w:t>;</w:t>
       </w:r>
     </w:p>
+    <w:p/>
     <w:p>
       <w:r>
         <w:rPr>
@@ -1624,9 +1627,152 @@
       </w:r>
     </w:p>
     <w:p>
-      <w:bookmarkStart w:id="0" w:name="_GoBack"/>
-      <w:bookmarkEnd w:id="0"/>
-    </w:p>
+      <w:r>
+        <w:rPr>
+          <w:highlight w:val="yellow"/>
+        </w:rPr>
+        <w:t>Note</w:t>
+      </w:r>
+      <w:r>
+        <w:t>: Come back to this stage on the website if needed.</w:t>
+      </w:r>
+    </w:p>
+    <w:p/>
+    <w:p>
+      <w:r>
+        <w:t xml:space="preserve">Having arrived at this stage, I decided to review some of Ian’s videos on Moodle again to see if I can figure out how to </w:t>
+      </w:r>
+      <w:r>
+        <w:t>use descriptive statistics and plots to describe the Boston House Prices dataset.</w:t>
+      </w:r>
+      <w:r>
+        <w:t xml:space="preserve"> I noticed in </w:t>
+      </w:r>
+      <w:r>
+        <w:rPr>
+          <w:i/>
+        </w:rPr>
+        <w:t>Coin flipping in Python</w:t>
+      </w:r>
+      <w:r>
+        <w:t xml:space="preserve"> </w:t>
+      </w:r>
+      <w:hyperlink r:id="rId21" w:history="1">
+        <w:r>
+          <w:rPr>
+            <w:rStyle w:val="Hyperlink"/>
+          </w:rPr>
+          <w:t>https://web.microsoftstream.com/video/2cd606c0-3269-4a2d-975d-f089514b8bfc?referrer=https:%2F%2Flearnonline.gmit.ie%2Fcourse%2Fview.php%3Fid%3D136</w:t>
+        </w:r>
+      </w:hyperlink>
+      <w:r>
+        <w:t xml:space="preserve"> Ian describes how to replicate the flipping of a coin in his </w:t>
+      </w:r>
+      <w:proofErr w:type="spellStart"/>
+      <w:r>
+        <w:t>Jupyter</w:t>
+      </w:r>
+      <w:proofErr w:type="spellEnd"/>
+      <w:r>
+        <w:t xml:space="preserve"> Notebook at 4 mins. Maybe this will be useful to me at a later stage. Designed to give an uncertain output for the same input. ‘Stochastic’ – relying on some type of a probability distribution for the outcome – as described by Ian. 8mins. </w:t>
+      </w:r>
+    </w:p>
+    <w:p>
+      <w:pPr>
+        <w:rPr>
+          <w:i/>
+        </w:rPr>
+      </w:pPr>
+      <w:r>
+        <w:t xml:space="preserve">14 mins – seaborn – gives an idea of how many times something has happened in the form of a plot. Maybe I could apply this to one element of the dataset (e.g. </w:t>
+      </w:r>
+      <w:bookmarkStart w:id="1" w:name="_Hlk26279845"/>
+      <w:proofErr w:type="spellStart"/>
+      <w:r>
+        <w:rPr>
+          <w:b/>
+          <w:i/>
+          <w:iCs/>
+        </w:rPr>
+        <w:t>indus</w:t>
+      </w:r>
+      <w:proofErr w:type="spellEnd"/>
+      <w:r>
+        <w:rPr>
+          <w:b/>
+          <w:i/>
+        </w:rPr>
+        <w:br/>
+      </w:r>
+      <w:r>
+        <w:rPr>
+          <w:i/>
+        </w:rPr>
+        <w:t>proportion of non-retail business acres per town</w:t>
+      </w:r>
+      <w:r>
+        <w:rPr>
+          <w:i/>
+        </w:rPr>
+        <w:t>, or</w:t>
+      </w:r>
+    </w:p>
+    <w:p>
+      <w:pPr>
+        <w:rPr>
+          <w:i/>
+        </w:rPr>
+      </w:pPr>
+      <w:proofErr w:type="spellStart"/>
+      <w:r>
+        <w:rPr>
+          <w:b/>
+          <w:i/>
+          <w:iCs/>
+        </w:rPr>
+        <w:lastRenderedPageBreak/>
+        <w:t>chas</w:t>
+      </w:r>
+      <w:proofErr w:type="spellEnd"/>
+      <w:r>
+        <w:rPr>
+          <w:b/>
+          <w:i/>
+        </w:rPr>
+        <w:br/>
+      </w:r>
+      <w:r>
+        <w:rPr>
+          <w:i/>
+        </w:rPr>
+        <w:t>Charles River dummy variable (= 1 if tract bounds river; 0 otherwise).</w:t>
+      </w:r>
+      <w:bookmarkEnd w:id="1"/>
+      <w:r>
+        <w:rPr>
+          <w:i/>
+        </w:rPr>
+        <w:t>)</w:t>
+      </w:r>
+    </w:p>
+    <w:p>
+      <w:r>
+        <w:t xml:space="preserve">Website mentioned by Ian </w:t>
+      </w:r>
+      <w:hyperlink r:id="rId22" w:history="1">
+        <w:r>
+          <w:rPr>
+            <w:rStyle w:val="Hyperlink"/>
+          </w:rPr>
+          <w:t>https://seaborn.pydata.org/generated/seaborn.distplot.html</w:t>
+        </w:r>
+      </w:hyperlink>
+    </w:p>
+    <w:p>
+      <w:bookmarkStart w:id="2" w:name="_GoBack"/>
+      <w:bookmarkEnd w:id="2"/>
+    </w:p>
+    <w:p/>
     <w:p>
       <w:pPr>
         <w:rPr>
@@ -1679,7 +1825,7 @@
                     </pic:cNvPicPr>
                   </pic:nvPicPr>
                   <pic:blipFill>
-                    <a:blip r:embed="rId21">
+                    <a:blip r:embed="rId23">
                       <a:extLst>
                         <a:ext uri="{28A0092B-C50C-407E-A947-70E740481C1C}">
                           <a14:useLocalDpi xmlns:a14="http://schemas.microsoft.com/office/drawing/2010/main" val="0"/>
@@ -1722,7 +1868,6 @@
         <w:rPr>
           <w:b/>
         </w:rPr>
-        <w:lastRenderedPageBreak/>
         <w:t xml:space="preserve">My </w:t>
       </w:r>
       <w:proofErr w:type="spellStart"/>
@@ -1830,7 +1975,7 @@
           <w:strike/>
         </w:rPr>
       </w:pPr>
-      <w:hyperlink r:id="rId22" w:history="1">
+      <w:hyperlink r:id="rId24" w:history="1">
         <w:r>
           <w:rPr>
             <w:rStyle w:val="Hyperlink"/>
@@ -1848,6 +1993,7 @@
       </w:pPr>
     </w:p>
     <w:sectPr>
+      <w:headerReference w:type="default" r:id="rId25"/>
       <w:pgSz w:w="11906" w:h="16838"/>
       <w:pgMar w:top="1440" w:right="1440" w:bottom="1440" w:left="1440" w:header="708" w:footer="708" w:gutter="0"/>
       <w:cols w:space="708"/>
@@ -1905,6 +2051,59 @@
     </w:p>
   </w:footnote>
 </w:footnotes>
+</file>
+
+<file path=word/header1.xml><?xml version="1.0" encoding="utf-8"?>
+<w:hdr xmlns:wpc="http://schemas.microsoft.com/office/word/2010/wordprocessingCanvas" xmlns:cx="http://schemas.microsoft.com/office/drawing/2014/chartex" xmlns:cx1="http://schemas.microsoft.com/office/drawing/2015/9/8/chartex" xmlns:cx2="http://schemas.microsoft.com/office/drawing/2015/10/21/chartex" xmlns:cx3="http://schemas.microsoft.com/office/drawing/2016/5/9/chartex" xmlns:cx4="http://schemas.microsoft.com/office/drawing/2016/5/10/chartex" xmlns:cx5="http://schemas.microsoft.com/office/drawing/2016/5/11/chartex" xmlns:cx6="http://schemas.microsoft.com/office/drawing/2016/5/12/chartex" xmlns:cx7="http://schemas.microsoft.com/office/drawing/2016/5/13/chartex" xmlns:cx8="http://schemas.microsoft.com/office/drawing/2016/5/14/chartex" xmlns:mc="http://schemas.openxmlformats.org/markup-compatibility/2006" xmlns:aink="http://schemas.microsoft.com/office/drawing/2016/ink" xmlns:am3d="http://schemas.microsoft.com/office/drawing/2017/model3d" xmlns:o="urn:schemas-microsoft-com:office:office" xmlns:r="http://schemas.openxmlformats.org/officeDocument/2006/relationships" xmlns:m="http://schemas.openxmlformats.org/officeDocument/2006/math" xmlns:v="urn:schemas-microsoft-com:vml" xmlns:wp14="http://schemas.microsoft.com/office/word/2010/wordprocessingDrawing" xmlns:wp="http://schemas.openxmlformats.org/drawingml/2006/wordprocessingDrawing" xmlns:w10="urn:schemas-microsoft-com:office:word" xmlns:w="http://schemas.openxmlformats.org/wordprocessingml/2006/main" xmlns:w14="http://schemas.microsoft.com/office/word/2010/wordml" xmlns:w15="http://schemas.microsoft.com/office/word/2012/wordml" xmlns:w16cid="http://schemas.microsoft.com/office/word/2016/wordml/cid" xmlns:w16se="http://schemas.microsoft.com/office/word/2015/wordml/symex" xmlns:wpg="http://schemas.microsoft.com/office/word/2010/wordprocessingGroup" xmlns:wpi="http://schemas.microsoft.com/office/word/2010/wordprocessingInk" xmlns:wne="http://schemas.microsoft.com/office/word/2006/wordml" xmlns:wps="http://schemas.microsoft.com/office/word/2010/wordprocessingShape" mc:Ignorable="w14 w15 w16se w16cid wp14">
+  <w:sdt>
+    <w:sdtPr>
+      <w:id w:val="-1716109312"/>
+      <w:docPartObj>
+        <w:docPartGallery w:val="Page Numbers (Top of Page)"/>
+        <w:docPartUnique/>
+      </w:docPartObj>
+    </w:sdtPr>
+    <w:sdtEndPr>
+      <w:rPr>
+        <w:noProof/>
+      </w:rPr>
+    </w:sdtEndPr>
+    <w:sdtContent>
+      <w:p>
+        <w:pPr>
+          <w:pStyle w:val="Header"/>
+          <w:jc w:val="center"/>
+        </w:pPr>
+        <w:r>
+          <w:fldChar w:fldCharType="begin"/>
+        </w:r>
+        <w:r>
+          <w:instrText xml:space="preserve"> PAGE   \* MERGEFORMAT </w:instrText>
+        </w:r>
+        <w:r>
+          <w:fldChar w:fldCharType="separate"/>
+        </w:r>
+        <w:r>
+          <w:rPr>
+            <w:noProof/>
+          </w:rPr>
+          <w:t>2</w:t>
+        </w:r>
+        <w:r>
+          <w:rPr>
+            <w:noProof/>
+          </w:rPr>
+          <w:fldChar w:fldCharType="end"/>
+        </w:r>
+      </w:p>
+    </w:sdtContent>
+  </w:sdt>
+  <w:p>
+    <w:pPr>
+      <w:pStyle w:val="Header"/>
+    </w:pPr>
+  </w:p>
+</w:hdr>
 </file>
 
 <file path=word/numbering.xml><?xml version="1.0" encoding="utf-8"?>
@@ -2748,6 +2947,50 @@
       <w:szCs w:val="18"/>
     </w:rPr>
   </w:style>
+  <w:style w:type="paragraph" w:styleId="Header">
+    <w:name w:val="header"/>
+    <w:basedOn w:val="Normal"/>
+    <w:link w:val="HeaderChar"/>
+    <w:uiPriority w:val="99"/>
+    <w:unhideWhenUsed/>
+    <w:rsid w:val="00B855FF"/>
+    <w:pPr>
+      <w:tabs>
+        <w:tab w:val="center" w:pos="4513"/>
+        <w:tab w:val="right" w:pos="9026"/>
+      </w:tabs>
+      <w:spacing w:after="0" w:line="240" w:lineRule="auto"/>
+    </w:pPr>
+  </w:style>
+  <w:style w:type="character" w:customStyle="1" w:styleId="HeaderChar">
+    <w:name w:val="Header Char"/>
+    <w:basedOn w:val="DefaultParagraphFont"/>
+    <w:link w:val="Header"/>
+    <w:uiPriority w:val="99"/>
+    <w:rsid w:val="00B855FF"/>
+  </w:style>
+  <w:style w:type="paragraph" w:styleId="Footer">
+    <w:name w:val="footer"/>
+    <w:basedOn w:val="Normal"/>
+    <w:link w:val="FooterChar"/>
+    <w:uiPriority w:val="99"/>
+    <w:unhideWhenUsed/>
+    <w:rsid w:val="00B855FF"/>
+    <w:pPr>
+      <w:tabs>
+        <w:tab w:val="center" w:pos="4513"/>
+        <w:tab w:val="right" w:pos="9026"/>
+      </w:tabs>
+      <w:spacing w:after="0" w:line="240" w:lineRule="auto"/>
+    </w:pPr>
+  </w:style>
+  <w:style w:type="character" w:customStyle="1" w:styleId="FooterChar">
+    <w:name w:val="Footer Char"/>
+    <w:basedOn w:val="DefaultParagraphFont"/>
+    <w:link w:val="Footer"/>
+    <w:uiPriority w:val="99"/>
+    <w:rsid w:val="00B855FF"/>
+  </w:style>
 </w:styles>
 </file>
 

</xml_diff>

<commit_message>
Most up to date as of 04.12.19
Etain's rough notes
</commit_message>
<xml_diff>
--- a/First 20% of the project.docx
+++ b/First 20% of the project.docx
@@ -66,7 +66,11 @@
     </w:p>
     <w:p>
       <w:r>
-        <w:t xml:space="preserve">Step 1: I reviewed the </w:t>
+        <w:t xml:space="preserve">Step 1: I reviewed </w:t>
+      </w:r>
+      <w:bookmarkStart w:id="0" w:name="_Hlk26363846"/>
+      <w:r>
+        <w:t xml:space="preserve">the </w:t>
       </w:r>
       <w:r>
         <w:t>Boston Standard Metropolitan Statistical Area</w:t>
@@ -104,7 +108,11 @@
     </w:p>
     <w:p>
       <w:r>
-        <w:t>We are provided with a ‘key’ which describes what the information in each column represents;</w:t>
+        <w:t>We are provided with a ‘key’ which describes what the information in each column represents</w:t>
+      </w:r>
+      <w:bookmarkEnd w:id="0"/>
+      <w:r>
+        <w:t>;</w:t>
       </w:r>
     </w:p>
     <w:p>
@@ -185,7 +193,7 @@
           <w:i/>
         </w:rPr>
       </w:pPr>
-      <w:bookmarkStart w:id="0" w:name="_Hlk26279833"/>
+      <w:bookmarkStart w:id="1" w:name="_Hlk26279833"/>
       <w:proofErr w:type="spellStart"/>
       <w:r>
         <w:rPr>
@@ -240,7 +248,7 @@
         <w:t>Charles River dummy variable (= 1 if tract bounds river; 0 otherwise).</w:t>
       </w:r>
     </w:p>
-    <w:bookmarkEnd w:id="0"/>
+    <w:bookmarkEnd w:id="1"/>
     <w:p>
       <w:pPr>
         <w:rPr>
@@ -514,6 +522,7 @@
           <w:i/>
         </w:rPr>
       </w:pPr>
+      <w:bookmarkStart w:id="2" w:name="_Hlk26363112"/>
       <w:proofErr w:type="spellStart"/>
       <w:r>
         <w:rPr>
@@ -531,6 +540,8 @@
         </w:rPr>
         <w:br/>
       </w:r>
+      <w:bookmarkStart w:id="3" w:name="_Hlk26364077"/>
+      <w:bookmarkEnd w:id="2"/>
       <w:r>
         <w:rPr>
           <w:i/>
@@ -538,6 +549,7 @@
         <w:t>median value of owner-occupied homes in $1000s.</w:t>
       </w:r>
     </w:p>
+    <w:bookmarkEnd w:id="3"/>
     <w:p>
       <w:pPr>
         <w:rPr>
@@ -1531,7 +1543,19 @@
           <w:rPr>
             <w:rStyle w:val="Hyperlink"/>
           </w:rPr>
-          <w:t>https://subscription.packtpub.com/book/big_data_and_business_intelligence/9781789958171/1/ch01lvl1sec04/our-first-analysis-the-boston-housing-dataset</w:t>
+          <w:t>https://subscription.packtpub.com/book/big_data_and_business_intelligence/9781789958171/1/ch01lvl1sec04</w:t>
+        </w:r>
+        <w:r>
+          <w:rPr>
+            <w:rStyle w:val="Hyperlink"/>
+          </w:rPr>
+          <w:t>/</w:t>
+        </w:r>
+        <w:r>
+          <w:rPr>
+            <w:rStyle w:val="Hyperlink"/>
+          </w:rPr>
+          <w:t>our-first-analysis-the-boston-housing-dataset</w:t>
         </w:r>
       </w:hyperlink>
       <w:r>
@@ -1610,11 +1634,117 @@
         <w:t xml:space="preserve"> </w:t>
       </w:r>
       <w:r>
-        <w:t>structured look as shown on the website.</w:t>
-      </w:r>
-    </w:p>
-    <w:p>
-      <w:r>
+        <w:t>structured look as shown on the website</w:t>
+      </w:r>
+      <w:r>
+        <w:t xml:space="preserve"> (</w:t>
+      </w:r>
+      <w:r>
+        <w:t>https://github.com/TrainingByPackt/Applied-Data-Science-with-Python-and-Jupyter/blob/4532893e826e627f3009f572ad10b6b950141970/Lesson%201/Lesson%201.txt#L6-L33</w:t>
+      </w:r>
+      <w:r>
+        <w:t>)</w:t>
+      </w:r>
+      <w:r>
+        <w:t>;</w:t>
+      </w:r>
+    </w:p>
+    <w:p>
+      <w:r>
+        <w:rPr>
+          <w:noProof/>
+        </w:rPr>
+        <w:lastRenderedPageBreak/>
+        <w:drawing>
+          <wp:inline distT="0" distB="0" distL="0" distR="0" wp14:anchorId="5B2AABD6" wp14:editId="1068375A">
+            <wp:extent cx="5731510" cy="3268980"/>
+            <wp:effectExtent l="0" t="0" r="2540" b="7620"/>
+            <wp:docPr id="13" name="Picture 13"/>
+            <wp:cNvGraphicFramePr>
+              <a:graphicFrameLocks xmlns:a="http://schemas.openxmlformats.org/drawingml/2006/main" noChangeAspect="1"/>
+            </wp:cNvGraphicFramePr>
+            <a:graphic xmlns:a="http://schemas.openxmlformats.org/drawingml/2006/main">
+              <a:graphicData uri="http://schemas.openxmlformats.org/drawingml/2006/picture">
+                <pic:pic xmlns:pic="http://schemas.openxmlformats.org/drawingml/2006/picture">
+                  <pic:nvPicPr>
+                    <pic:cNvPr id="1" name=""/>
+                    <pic:cNvPicPr/>
+                  </pic:nvPicPr>
+                  <pic:blipFill>
+                    <a:blip r:embed="rId21"/>
+                    <a:stretch>
+                      <a:fillRect/>
+                    </a:stretch>
+                  </pic:blipFill>
+                  <pic:spPr>
+                    <a:xfrm>
+                      <a:off x="0" y="0"/>
+                      <a:ext cx="5731510" cy="3268980"/>
+                    </a:xfrm>
+                    <a:prstGeom prst="rect">
+                      <a:avLst/>
+                    </a:prstGeom>
+                  </pic:spPr>
+                </pic:pic>
+              </a:graphicData>
+            </a:graphic>
+          </wp:inline>
+        </w:drawing>
+      </w:r>
+    </w:p>
+    <w:p>
+      <w:r>
+        <w:t>We can see a reference to the ‘Charles River’ which I will need to address in the second part of this assignment.</w:t>
+      </w:r>
+    </w:p>
+    <w:p>
+      <w:r>
+        <w:rPr>
+          <w:noProof/>
+        </w:rPr>
+        <w:drawing>
+          <wp:inline distT="0" distB="0" distL="0" distR="0" wp14:anchorId="161B8E10" wp14:editId="62E717B2">
+            <wp:extent cx="5731510" cy="4926965"/>
+            <wp:effectExtent l="0" t="0" r="2540" b="6985"/>
+            <wp:docPr id="14" name="Picture 14"/>
+            <wp:cNvGraphicFramePr>
+              <a:graphicFrameLocks xmlns:a="http://schemas.openxmlformats.org/drawingml/2006/main" noChangeAspect="1"/>
+            </wp:cNvGraphicFramePr>
+            <a:graphic xmlns:a="http://schemas.openxmlformats.org/drawingml/2006/main">
+              <a:graphicData uri="http://schemas.openxmlformats.org/drawingml/2006/picture">
+                <pic:pic xmlns:pic="http://schemas.openxmlformats.org/drawingml/2006/picture">
+                  <pic:nvPicPr>
+                    <pic:cNvPr id="1" name=""/>
+                    <pic:cNvPicPr/>
+                  </pic:nvPicPr>
+                  <pic:blipFill>
+                    <a:blip r:embed="rId22"/>
+                    <a:stretch>
+                      <a:fillRect/>
+                    </a:stretch>
+                  </pic:blipFill>
+                  <pic:spPr>
+                    <a:xfrm>
+                      <a:off x="0" y="0"/>
+                      <a:ext cx="5731510" cy="4926965"/>
+                    </a:xfrm>
+                    <a:prstGeom prst="rect">
+                      <a:avLst/>
+                    </a:prstGeom>
+                  </pic:spPr>
+                </pic:pic>
+              </a:graphicData>
+            </a:graphic>
+          </wp:inline>
+        </w:drawing>
+      </w:r>
+      <w:r>
+        <w:t xml:space="preserve"> </w:t>
+      </w:r>
+    </w:p>
+    <w:p>
+      <w:r>
+        <w:lastRenderedPageBreak/>
         <w:t xml:space="preserve">I have managed to load the dataset into my </w:t>
       </w:r>
       <w:proofErr w:type="spellStart"/>
@@ -1628,18 +1758,1653 @@
     </w:p>
     <w:p>
       <w:r>
-        <w:rPr>
-          <w:highlight w:val="yellow"/>
-        </w:rPr>
-        <w:t>Note</w:t>
-      </w:r>
-      <w:r>
-        <w:t>: Come back to this stage on the website if needed.</w:t>
+        <w:t xml:space="preserve">I </w:t>
+      </w:r>
+      <w:proofErr w:type="gramStart"/>
+      <w:r>
+        <w:t>continued on</w:t>
+      </w:r>
+      <w:proofErr w:type="gramEnd"/>
+      <w:r>
+        <w:t xml:space="preserve"> to step 6;</w:t>
+      </w:r>
+    </w:p>
+    <w:p>
+      <w:r>
+        <w:rPr>
+          <w:noProof/>
+        </w:rPr>
+        <w:drawing>
+          <wp:inline distT="0" distB="0" distL="0" distR="0" wp14:anchorId="7D340E61" wp14:editId="6AF1146E">
+            <wp:extent cx="5731510" cy="3019425"/>
+            <wp:effectExtent l="0" t="0" r="2540" b="9525"/>
+            <wp:docPr id="15" name="Picture 15"/>
+            <wp:cNvGraphicFramePr>
+              <a:graphicFrameLocks xmlns:a="http://schemas.openxmlformats.org/drawingml/2006/main" noChangeAspect="1"/>
+            </wp:cNvGraphicFramePr>
+            <a:graphic xmlns:a="http://schemas.openxmlformats.org/drawingml/2006/main">
+              <a:graphicData uri="http://schemas.openxmlformats.org/drawingml/2006/picture">
+                <pic:pic xmlns:pic="http://schemas.openxmlformats.org/drawingml/2006/picture">
+                  <pic:nvPicPr>
+                    <pic:cNvPr id="1" name=""/>
+                    <pic:cNvPicPr/>
+                  </pic:nvPicPr>
+                  <pic:blipFill>
+                    <a:blip r:embed="rId23"/>
+                    <a:stretch>
+                      <a:fillRect/>
+                    </a:stretch>
+                  </pic:blipFill>
+                  <pic:spPr>
+                    <a:xfrm>
+                      <a:off x="0" y="0"/>
+                      <a:ext cx="5731510" cy="3019425"/>
+                    </a:xfrm>
+                    <a:prstGeom prst="rect">
+                      <a:avLst/>
+                    </a:prstGeom>
+                  </pic:spPr>
+                </pic:pic>
+              </a:graphicData>
+            </a:graphic>
+          </wp:inline>
+        </w:drawing>
+      </w:r>
+    </w:p>
+    <w:p>
+      <w:r>
+        <w:t xml:space="preserve">I achieved the same result in my </w:t>
+      </w:r>
+      <w:proofErr w:type="spellStart"/>
+      <w:r>
+        <w:t>Jupyter</w:t>
+      </w:r>
+      <w:proofErr w:type="spellEnd"/>
+      <w:r>
+        <w:t xml:space="preserve"> Notebook;</w:t>
+      </w:r>
+    </w:p>
+    <w:p>
+      <w:r>
+        <w:rPr>
+          <w:noProof/>
+        </w:rPr>
+        <w:drawing>
+          <wp:inline distT="0" distB="0" distL="0" distR="0" wp14:anchorId="4EFD8378" wp14:editId="0AB5AB3F">
+            <wp:extent cx="5731510" cy="2695575"/>
+            <wp:effectExtent l="0" t="0" r="2540" b="9525"/>
+            <wp:docPr id="16" name="Picture 16"/>
+            <wp:cNvGraphicFramePr>
+              <a:graphicFrameLocks xmlns:a="http://schemas.openxmlformats.org/drawingml/2006/main" noChangeAspect="1"/>
+            </wp:cNvGraphicFramePr>
+            <a:graphic xmlns:a="http://schemas.openxmlformats.org/drawingml/2006/main">
+              <a:graphicData uri="http://schemas.openxmlformats.org/drawingml/2006/picture">
+                <pic:pic xmlns:pic="http://schemas.openxmlformats.org/drawingml/2006/picture">
+                  <pic:nvPicPr>
+                    <pic:cNvPr id="1" name=""/>
+                    <pic:cNvPicPr/>
+                  </pic:nvPicPr>
+                  <pic:blipFill>
+                    <a:blip r:embed="rId24"/>
+                    <a:stretch>
+                      <a:fillRect/>
+                    </a:stretch>
+                  </pic:blipFill>
+                  <pic:spPr>
+                    <a:xfrm>
+                      <a:off x="0" y="0"/>
+                      <a:ext cx="5731510" cy="2695575"/>
+                    </a:xfrm>
+                    <a:prstGeom prst="rect">
+                      <a:avLst/>
+                    </a:prstGeom>
+                  </pic:spPr>
+                </pic:pic>
+              </a:graphicData>
+            </a:graphic>
+          </wp:inline>
+        </w:drawing>
+      </w:r>
+    </w:p>
+    <w:p>
+      <w:r>
+        <w:t>The website informs me that the ‘</w:t>
+      </w:r>
+      <w:r>
+        <w:t xml:space="preserve">The docstring reveals the </w:t>
+      </w:r>
+      <w:proofErr w:type="spellStart"/>
+      <w:r>
+        <w:t>DataFrame</w:t>
+      </w:r>
+      <w:proofErr w:type="spellEnd"/>
+      <w:r>
+        <w:t xml:space="preserve"> input parameters. We want to feed in </w:t>
+      </w:r>
+      <w:proofErr w:type="spellStart"/>
+      <w:r>
+        <w:t>boston</w:t>
+      </w:r>
+      <w:proofErr w:type="spellEnd"/>
+      <w:r>
+        <w:t xml:space="preserve">['data'] for the data and use </w:t>
+      </w:r>
+      <w:proofErr w:type="spellStart"/>
+      <w:r>
+        <w:t>boston</w:t>
+      </w:r>
+      <w:proofErr w:type="spellEnd"/>
+      <w:r>
+        <w:t>['</w:t>
+      </w:r>
+      <w:proofErr w:type="spellStart"/>
+      <w:r>
+        <w:t>feature_names</w:t>
+      </w:r>
+      <w:proofErr w:type="spellEnd"/>
+      <w:r>
+        <w:t>'] for the headers</w:t>
+      </w:r>
+      <w:r>
+        <w:t>,’ (</w:t>
+      </w:r>
+      <w:hyperlink r:id="rId25" w:history="1">
+        <w:r>
+          <w:rPr>
+            <w:rStyle w:val="Hyperlink"/>
+          </w:rPr>
+          <w:t>https://subscription.packtpub.com/book/big_data_and_business_intelligence/9781789958171/1/ch01lvl1sec04/our-first-analysis-the-boston-housing-dataset</w:t>
+        </w:r>
+      </w:hyperlink>
+      <w:r>
+        <w:t>).</w:t>
+      </w:r>
+    </w:p>
+    <w:p>
+      <w:r>
+        <w:t>Progressing on to Step 7;</w:t>
+      </w:r>
+    </w:p>
+    <w:p>
+      <w:r>
+        <w:rPr>
+          <w:noProof/>
+        </w:rPr>
+        <w:lastRenderedPageBreak/>
+        <w:drawing>
+          <wp:inline distT="0" distB="0" distL="0" distR="0" wp14:anchorId="230DC5E0" wp14:editId="74BAFB53">
+            <wp:extent cx="5731510" cy="4756150"/>
+            <wp:effectExtent l="0" t="0" r="2540" b="6350"/>
+            <wp:docPr id="17" name="Picture 17"/>
+            <wp:cNvGraphicFramePr>
+              <a:graphicFrameLocks xmlns:a="http://schemas.openxmlformats.org/drawingml/2006/main" noChangeAspect="1"/>
+            </wp:cNvGraphicFramePr>
+            <a:graphic xmlns:a="http://schemas.openxmlformats.org/drawingml/2006/main">
+              <a:graphicData uri="http://schemas.openxmlformats.org/drawingml/2006/picture">
+                <pic:pic xmlns:pic="http://schemas.openxmlformats.org/drawingml/2006/picture">
+                  <pic:nvPicPr>
+                    <pic:cNvPr id="1" name=""/>
+                    <pic:cNvPicPr/>
+                  </pic:nvPicPr>
+                  <pic:blipFill>
+                    <a:blip r:embed="rId26"/>
+                    <a:stretch>
+                      <a:fillRect/>
+                    </a:stretch>
+                  </pic:blipFill>
+                  <pic:spPr>
+                    <a:xfrm>
+                      <a:off x="0" y="0"/>
+                      <a:ext cx="5731510" cy="4756150"/>
+                    </a:xfrm>
+                    <a:prstGeom prst="rect">
+                      <a:avLst/>
+                    </a:prstGeom>
+                  </pic:spPr>
+                </pic:pic>
+              </a:graphicData>
+            </a:graphic>
+          </wp:inline>
+        </w:drawing>
+      </w:r>
+    </w:p>
+    <w:p>
+      <w:r>
+        <w:t>I tried to copy the above, and initially made a mistake as I encountered the below error;</w:t>
+      </w:r>
+    </w:p>
+    <w:p>
+      <w:r>
+        <w:rPr>
+          <w:noProof/>
+        </w:rPr>
+        <w:drawing>
+          <wp:inline distT="0" distB="0" distL="0" distR="0" wp14:anchorId="4D725F22" wp14:editId="7A9F7D6D">
+            <wp:extent cx="5731510" cy="1929765"/>
+            <wp:effectExtent l="0" t="0" r="2540" b="0"/>
+            <wp:docPr id="18" name="Picture 18"/>
+            <wp:cNvGraphicFramePr>
+              <a:graphicFrameLocks xmlns:a="http://schemas.openxmlformats.org/drawingml/2006/main" noChangeAspect="1"/>
+            </wp:cNvGraphicFramePr>
+            <a:graphic xmlns:a="http://schemas.openxmlformats.org/drawingml/2006/main">
+              <a:graphicData uri="http://schemas.openxmlformats.org/drawingml/2006/picture">
+                <pic:pic xmlns:pic="http://schemas.openxmlformats.org/drawingml/2006/picture">
+                  <pic:nvPicPr>
+                    <pic:cNvPr id="1" name=""/>
+                    <pic:cNvPicPr/>
+                  </pic:nvPicPr>
+                  <pic:blipFill>
+                    <a:blip r:embed="rId27"/>
+                    <a:stretch>
+                      <a:fillRect/>
+                    </a:stretch>
+                  </pic:blipFill>
+                  <pic:spPr>
+                    <a:xfrm>
+                      <a:off x="0" y="0"/>
+                      <a:ext cx="5731510" cy="1929765"/>
+                    </a:xfrm>
+                    <a:prstGeom prst="rect">
+                      <a:avLst/>
+                    </a:prstGeom>
+                  </pic:spPr>
+                </pic:pic>
+              </a:graphicData>
+            </a:graphic>
+          </wp:inline>
+        </w:drawing>
+      </w:r>
+    </w:p>
+    <w:p>
+      <w:r>
+        <w:t>I realised I had inserted 2 spaces before &amp; after the ‘data’ which I should not have done – I amended this and tried again;</w:t>
+      </w:r>
+    </w:p>
+    <w:p>
+      <w:r>
+        <w:rPr>
+          <w:noProof/>
+        </w:rPr>
+        <w:lastRenderedPageBreak/>
+        <w:drawing>
+          <wp:inline distT="0" distB="0" distL="0" distR="0" wp14:anchorId="5C29E976" wp14:editId="0DF0662F">
+            <wp:extent cx="5731510" cy="2372995"/>
+            <wp:effectExtent l="0" t="0" r="2540" b="8255"/>
+            <wp:docPr id="19" name="Picture 19"/>
+            <wp:cNvGraphicFramePr>
+              <a:graphicFrameLocks xmlns:a="http://schemas.openxmlformats.org/drawingml/2006/main" noChangeAspect="1"/>
+            </wp:cNvGraphicFramePr>
+            <a:graphic xmlns:a="http://schemas.openxmlformats.org/drawingml/2006/main">
+              <a:graphicData uri="http://schemas.openxmlformats.org/drawingml/2006/picture">
+                <pic:pic xmlns:pic="http://schemas.openxmlformats.org/drawingml/2006/picture">
+                  <pic:nvPicPr>
+                    <pic:cNvPr id="1" name=""/>
+                    <pic:cNvPicPr/>
+                  </pic:nvPicPr>
+                  <pic:blipFill>
+                    <a:blip r:embed="rId28"/>
+                    <a:stretch>
+                      <a:fillRect/>
+                    </a:stretch>
+                  </pic:blipFill>
+                  <pic:spPr>
+                    <a:xfrm>
+                      <a:off x="0" y="0"/>
+                      <a:ext cx="5731510" cy="2372995"/>
+                    </a:xfrm>
+                    <a:prstGeom prst="rect">
+                      <a:avLst/>
+                    </a:prstGeom>
+                  </pic:spPr>
+                </pic:pic>
+              </a:graphicData>
+            </a:graphic>
+          </wp:inline>
+        </w:drawing>
+      </w:r>
+    </w:p>
+    <w:p>
+      <w:pPr>
+        <w:rPr>
+          <w:rFonts w:ascii="Courier New" w:hAnsi="Courier New" w:cs="Courier New"/>
+          <w:color w:val="000000"/>
+          <w:sz w:val="18"/>
+          <w:szCs w:val="18"/>
+        </w:rPr>
+      </w:pPr>
+      <w:r>
+        <w:t>I got the same error again ‘</w:t>
+      </w:r>
+      <w:proofErr w:type="spellStart"/>
+      <w:r>
+        <w:rPr>
+          <w:rStyle w:val="ansi-red-intense-fg1"/>
+          <w:rFonts w:ascii="Courier New" w:hAnsi="Courier New" w:cs="Courier New"/>
+          <w:sz w:val="18"/>
+          <w:szCs w:val="18"/>
+        </w:rPr>
+        <w:t>NameError</w:t>
+      </w:r>
+      <w:proofErr w:type="spellEnd"/>
+      <w:r>
+        <w:rPr>
+          <w:rFonts w:ascii="Courier New" w:hAnsi="Courier New" w:cs="Courier New"/>
+          <w:color w:val="000000"/>
+          <w:sz w:val="18"/>
+          <w:szCs w:val="18"/>
+        </w:rPr>
+        <w:t>: name '</w:t>
+      </w:r>
+      <w:proofErr w:type="spellStart"/>
+      <w:r>
+        <w:rPr>
+          <w:rFonts w:ascii="Courier New" w:hAnsi="Courier New" w:cs="Courier New"/>
+          <w:color w:val="000000"/>
+          <w:sz w:val="18"/>
+          <w:szCs w:val="18"/>
+        </w:rPr>
+        <w:t>boston</w:t>
+      </w:r>
+      <w:proofErr w:type="spellEnd"/>
+      <w:r>
+        <w:rPr>
+          <w:rFonts w:ascii="Courier New" w:hAnsi="Courier New" w:cs="Courier New"/>
+          <w:color w:val="000000"/>
+          <w:sz w:val="18"/>
+          <w:szCs w:val="18"/>
+        </w:rPr>
+        <w:t>' is not defined</w:t>
+      </w:r>
+      <w:r>
+        <w:rPr>
+          <w:rFonts w:ascii="Courier New" w:hAnsi="Courier New" w:cs="Courier New"/>
+          <w:color w:val="000000"/>
+          <w:sz w:val="18"/>
+          <w:szCs w:val="18"/>
+        </w:rPr>
+        <w:t>’.</w:t>
+      </w:r>
+    </w:p>
+    <w:p>
+      <w:pPr>
+        <w:rPr>
+          <w:rFonts w:cstheme="minorHAnsi"/>
+          <w:color w:val="000000"/>
+          <w:szCs w:val="18"/>
+        </w:rPr>
+      </w:pPr>
+      <w:r>
+        <w:rPr>
+          <w:rFonts w:cstheme="minorHAnsi"/>
+          <w:color w:val="000000"/>
+          <w:szCs w:val="18"/>
+        </w:rPr>
+        <w:t xml:space="preserve">I establish that there must be something wrong with a previous step in my </w:t>
+      </w:r>
+      <w:proofErr w:type="spellStart"/>
+      <w:r>
+        <w:rPr>
+          <w:rFonts w:cstheme="minorHAnsi"/>
+          <w:color w:val="000000"/>
+          <w:szCs w:val="18"/>
+        </w:rPr>
+        <w:t>Jupyter</w:t>
+      </w:r>
+      <w:proofErr w:type="spellEnd"/>
+      <w:r>
+        <w:rPr>
+          <w:rFonts w:cstheme="minorHAnsi"/>
+          <w:color w:val="000000"/>
+          <w:szCs w:val="18"/>
+        </w:rPr>
+        <w:t xml:space="preserve"> Notebook, and I suspect it is </w:t>
+      </w:r>
+      <w:r>
+        <w:rPr>
+          <w:rFonts w:cstheme="minorHAnsi"/>
+          <w:color w:val="000000"/>
+          <w:szCs w:val="18"/>
+        </w:rPr>
+        <w:t xml:space="preserve">that I have done something wrong at step 4. </w:t>
+      </w:r>
+    </w:p>
+    <w:p>
+      <w:pPr>
+        <w:rPr>
+          <w:rFonts w:cstheme="minorHAnsi"/>
+          <w:color w:val="000000"/>
+          <w:szCs w:val="18"/>
+        </w:rPr>
+      </w:pPr>
+      <w:r>
+        <w:rPr>
+          <w:rFonts w:cstheme="minorHAnsi"/>
+          <w:color w:val="000000"/>
+          <w:szCs w:val="18"/>
+        </w:rPr>
+        <w:t>I searched online for guidance and found some information pertaining to this error message;</w:t>
+      </w:r>
+    </w:p>
+    <w:p>
+      <w:pPr>
+        <w:rPr>
+          <w:rFonts w:cstheme="minorHAnsi"/>
+          <w:b/>
+          <w:bCs/>
+          <w:i/>
+          <w:color w:val="000000"/>
+          <w:szCs w:val="18"/>
+        </w:rPr>
+      </w:pPr>
+      <w:proofErr w:type="spellStart"/>
+      <w:r>
+        <w:rPr>
+          <w:rFonts w:cstheme="minorHAnsi"/>
+          <w:b/>
+          <w:bCs/>
+          <w:i/>
+          <w:color w:val="000000"/>
+          <w:szCs w:val="18"/>
+        </w:rPr>
+        <w:t>NameError</w:t>
+      </w:r>
+      <w:proofErr w:type="spellEnd"/>
+      <w:r>
+        <w:rPr>
+          <w:rFonts w:cstheme="minorHAnsi"/>
+          <w:b/>
+          <w:bCs/>
+          <w:i/>
+          <w:color w:val="000000"/>
+          <w:szCs w:val="18"/>
+        </w:rPr>
+        <w:t>: global name '---' is not defined</w:t>
+      </w:r>
+    </w:p>
+    <w:p>
+      <w:pPr>
+        <w:rPr>
+          <w:rFonts w:cstheme="minorHAnsi"/>
+          <w:i/>
+          <w:color w:val="000000"/>
+          <w:szCs w:val="18"/>
+        </w:rPr>
+      </w:pPr>
+      <w:r>
+        <w:rPr>
+          <w:rFonts w:cstheme="minorHAnsi"/>
+          <w:i/>
+          <w:color w:val="000000"/>
+          <w:szCs w:val="18"/>
+        </w:rPr>
+        <w:t>Python knows the purposes of certain names (such as names of built-in functions like print). Other names are defined within the program (such as variables). If Python encounters a name that it doesn't recognize, you'll probably get this error.</w:t>
+      </w:r>
+    </w:p>
+    <w:p>
+      <w:pPr>
+        <w:rPr>
+          <w:rFonts w:cstheme="minorHAnsi"/>
+          <w:i/>
+          <w:color w:val="000000"/>
+          <w:szCs w:val="18"/>
+        </w:rPr>
+      </w:pPr>
+      <w:r>
+        <w:rPr>
+          <w:rFonts w:cstheme="minorHAnsi"/>
+          <w:i/>
+          <w:color w:val="000000"/>
+          <w:szCs w:val="18"/>
+        </w:rPr>
+        <w:t>Some common causes of this error include:</w:t>
+      </w:r>
+    </w:p>
+    <w:p>
+      <w:pPr>
+        <w:numPr>
+          <w:ilvl w:val="0"/>
+          <w:numId w:val="4"/>
+        </w:numPr>
+        <w:rPr>
+          <w:rFonts w:cstheme="minorHAnsi"/>
+          <w:i/>
+          <w:color w:val="000000"/>
+          <w:szCs w:val="18"/>
+        </w:rPr>
+      </w:pPr>
+      <w:r>
+        <w:rPr>
+          <w:rFonts w:cstheme="minorHAnsi"/>
+          <w:i/>
+          <w:color w:val="000000"/>
+          <w:szCs w:val="18"/>
+        </w:rPr>
+        <w:t>Forgetting to give a variable a value before using it in another statement</w:t>
+      </w:r>
+    </w:p>
+    <w:p>
+      <w:pPr>
+        <w:numPr>
+          <w:ilvl w:val="0"/>
+          <w:numId w:val="4"/>
+        </w:numPr>
+        <w:rPr>
+          <w:rFonts w:cstheme="minorHAnsi"/>
+          <w:i/>
+          <w:color w:val="000000"/>
+          <w:szCs w:val="18"/>
+        </w:rPr>
+      </w:pPr>
+      <w:r>
+        <w:rPr>
+          <w:rFonts w:cstheme="minorHAnsi"/>
+          <w:i/>
+          <w:color w:val="000000"/>
+          <w:szCs w:val="18"/>
+        </w:rPr>
+        <w:t>Misspelling the name of a built-in function (e.g., typing "</w:t>
+      </w:r>
+      <w:proofErr w:type="spellStart"/>
+      <w:r>
+        <w:rPr>
+          <w:rFonts w:cstheme="minorHAnsi"/>
+          <w:i/>
+          <w:color w:val="000000"/>
+          <w:szCs w:val="18"/>
+        </w:rPr>
+        <w:t>inpit</w:t>
+      </w:r>
+      <w:proofErr w:type="spellEnd"/>
+      <w:r>
+        <w:rPr>
+          <w:rFonts w:cstheme="minorHAnsi"/>
+          <w:i/>
+          <w:color w:val="000000"/>
+          <w:szCs w:val="18"/>
+        </w:rPr>
+        <w:t>" instead of "input")</w:t>
+      </w:r>
+    </w:p>
+    <w:p>
+      <w:pPr>
+        <w:rPr>
+          <w:rFonts w:cstheme="minorHAnsi"/>
+          <w:color w:val="000000"/>
+          <w:szCs w:val="18"/>
+        </w:rPr>
+      </w:pPr>
+      <w:r>
+        <w:rPr>
+          <w:rFonts w:cstheme="minorHAnsi"/>
+          <w:color w:val="000000"/>
+          <w:szCs w:val="18"/>
+        </w:rPr>
+        <w:t xml:space="preserve">(Source: </w:t>
+      </w:r>
+      <w:hyperlink r:id="rId29" w:anchor="Four" w:history="1">
+        <w:r>
+          <w:rPr>
+            <w:rStyle w:val="Hyperlink"/>
+          </w:rPr>
+          <w:t>https://www2.cs.arizona.edu/people/mccann/errors-python#Four</w:t>
+        </w:r>
+      </w:hyperlink>
+      <w:r>
+        <w:t>)</w:t>
+      </w:r>
+    </w:p>
+    <w:p>
+      <w:pPr>
+        <w:rPr>
+          <w:rFonts w:cstheme="minorHAnsi"/>
+        </w:rPr>
+      </w:pPr>
+      <w:r>
+        <w:rPr>
+          <w:rFonts w:cstheme="minorHAnsi"/>
+        </w:rPr>
+        <w:t xml:space="preserve">I played around with my </w:t>
+      </w:r>
+      <w:proofErr w:type="spellStart"/>
+      <w:r>
+        <w:rPr>
+          <w:rFonts w:cstheme="minorHAnsi"/>
+        </w:rPr>
+        <w:t>Jupyter</w:t>
+      </w:r>
+      <w:proofErr w:type="spellEnd"/>
+      <w:r>
+        <w:rPr>
+          <w:rFonts w:cstheme="minorHAnsi"/>
+        </w:rPr>
+        <w:t xml:space="preserve"> Notebook, changing the code in the cells and eventually realised that if I ran all steps again from 1 to 7 it worked correctly for me;</w:t>
+      </w:r>
+    </w:p>
+    <w:p>
+      <w:pPr>
+        <w:rPr>
+          <w:rFonts w:cstheme="minorHAnsi"/>
+        </w:rPr>
+      </w:pPr>
+      <w:r>
+        <w:rPr>
+          <w:noProof/>
+        </w:rPr>
+        <w:lastRenderedPageBreak/>
+        <w:drawing>
+          <wp:inline distT="0" distB="0" distL="0" distR="0" wp14:anchorId="3E137F5C" wp14:editId="71BB4DA2">
+            <wp:extent cx="5731510" cy="3759200"/>
+            <wp:effectExtent l="0" t="0" r="2540" b="0"/>
+            <wp:docPr id="20" name="Picture 20"/>
+            <wp:cNvGraphicFramePr>
+              <a:graphicFrameLocks xmlns:a="http://schemas.openxmlformats.org/drawingml/2006/main" noChangeAspect="1"/>
+            </wp:cNvGraphicFramePr>
+            <a:graphic xmlns:a="http://schemas.openxmlformats.org/drawingml/2006/main">
+              <a:graphicData uri="http://schemas.openxmlformats.org/drawingml/2006/picture">
+                <pic:pic xmlns:pic="http://schemas.openxmlformats.org/drawingml/2006/picture">
+                  <pic:nvPicPr>
+                    <pic:cNvPr id="1" name=""/>
+                    <pic:cNvPicPr/>
+                  </pic:nvPicPr>
+                  <pic:blipFill>
+                    <a:blip r:embed="rId30"/>
+                    <a:stretch>
+                      <a:fillRect/>
+                    </a:stretch>
+                  </pic:blipFill>
+                  <pic:spPr>
+                    <a:xfrm>
+                      <a:off x="0" y="0"/>
+                      <a:ext cx="5731510" cy="3759200"/>
+                    </a:xfrm>
+                    <a:prstGeom prst="rect">
+                      <a:avLst/>
+                    </a:prstGeom>
+                  </pic:spPr>
+                </pic:pic>
+              </a:graphicData>
+            </a:graphic>
+          </wp:inline>
+        </w:drawing>
+      </w:r>
+    </w:p>
+    <w:p>
+      <w:pPr>
+        <w:rPr>
+          <w:rFonts w:cstheme="minorHAnsi"/>
+        </w:rPr>
+      </w:pPr>
+      <w:r>
+        <w:rPr>
+          <w:rFonts w:cstheme="minorHAnsi"/>
+        </w:rPr>
+        <w:t>What a relief!</w:t>
+      </w:r>
+    </w:p>
+    <w:p>
+      <w:pPr>
+        <w:rPr>
+          <w:rFonts w:cstheme="minorHAnsi"/>
+        </w:rPr>
+      </w:pPr>
+      <w:r>
+        <w:rPr>
+          <w:rFonts w:cstheme="minorHAnsi"/>
+        </w:rPr>
+        <w:t xml:space="preserve">Now my results sync up once again with the results displayed on the website. </w:t>
+      </w:r>
+    </w:p>
+    <w:p>
+      <w:pPr>
+        <w:rPr>
+          <w:rFonts w:cstheme="minorHAnsi"/>
+        </w:rPr>
+      </w:pPr>
+      <w:r>
+        <w:rPr>
+          <w:noProof/>
+        </w:rPr>
+        <w:drawing>
+          <wp:inline distT="0" distB="0" distL="0" distR="0" wp14:anchorId="38FB6D20" wp14:editId="26F2F0B8">
+            <wp:extent cx="5731510" cy="2870200"/>
+            <wp:effectExtent l="0" t="0" r="2540" b="6350"/>
+            <wp:docPr id="21" name="Picture 21"/>
+            <wp:cNvGraphicFramePr>
+              <a:graphicFrameLocks xmlns:a="http://schemas.openxmlformats.org/drawingml/2006/main" noChangeAspect="1"/>
+            </wp:cNvGraphicFramePr>
+            <a:graphic xmlns:a="http://schemas.openxmlformats.org/drawingml/2006/main">
+              <a:graphicData uri="http://schemas.openxmlformats.org/drawingml/2006/picture">
+                <pic:pic xmlns:pic="http://schemas.openxmlformats.org/drawingml/2006/picture">
+                  <pic:nvPicPr>
+                    <pic:cNvPr id="1" name=""/>
+                    <pic:cNvPicPr/>
+                  </pic:nvPicPr>
+                  <pic:blipFill>
+                    <a:blip r:embed="rId31"/>
+                    <a:stretch>
+                      <a:fillRect/>
+                    </a:stretch>
+                  </pic:blipFill>
+                  <pic:spPr>
+                    <a:xfrm>
+                      <a:off x="0" y="0"/>
+                      <a:ext cx="5731510" cy="2870200"/>
+                    </a:xfrm>
+                    <a:prstGeom prst="rect">
+                      <a:avLst/>
+                    </a:prstGeom>
+                  </pic:spPr>
+                </pic:pic>
+              </a:graphicData>
+            </a:graphic>
+          </wp:inline>
+        </w:drawing>
+      </w:r>
+    </w:p>
+    <w:p>
+      <w:pPr>
+        <w:rPr>
+          <w:rFonts w:cstheme="minorHAnsi"/>
+        </w:rPr>
+      </w:pPr>
+      <w:r>
+        <w:rPr>
+          <w:rFonts w:cstheme="minorHAnsi"/>
+        </w:rPr>
+        <w:t>As per the website;</w:t>
+      </w:r>
+    </w:p>
+    <w:p>
+      <w:pPr>
+        <w:rPr>
+          <w:rFonts w:cstheme="minorHAnsi"/>
+          <w:i/>
+        </w:rPr>
+      </w:pPr>
+      <w:r>
+        <w:rPr>
+          <w:rFonts w:cstheme="minorHAnsi"/>
+          <w:i/>
+          <w:lang w:val="en"/>
+        </w:rPr>
+        <w:t xml:space="preserve">Looking at the output, we see that our data is in a 2D NumPy array. Running the command </w:t>
+      </w:r>
+      <w:proofErr w:type="spellStart"/>
+      <w:r>
+        <w:rPr>
+          <w:rFonts w:cstheme="minorHAnsi"/>
+          <w:b/>
+          <w:bCs/>
+          <w:i/>
+          <w:lang w:val="en"/>
+        </w:rPr>
+        <w:t>boston</w:t>
+      </w:r>
+      <w:proofErr w:type="spellEnd"/>
+      <w:r>
+        <w:rPr>
+          <w:rFonts w:cstheme="minorHAnsi"/>
+          <w:b/>
+          <w:bCs/>
+          <w:i/>
+          <w:lang w:val="en"/>
+        </w:rPr>
+        <w:t>['data'</w:t>
+      </w:r>
+      <w:proofErr w:type="gramStart"/>
+      <w:r>
+        <w:rPr>
+          <w:rFonts w:cstheme="minorHAnsi"/>
+          <w:b/>
+          <w:bCs/>
+          <w:i/>
+          <w:lang w:val="en"/>
+        </w:rPr>
+        <w:t>].shape</w:t>
+      </w:r>
+      <w:proofErr w:type="gramEnd"/>
+      <w:r>
+        <w:rPr>
+          <w:rFonts w:cstheme="minorHAnsi"/>
+          <w:i/>
+          <w:lang w:val="en"/>
+        </w:rPr>
+        <w:t xml:space="preserve"> returns the length (number of samples) and the number of features as the first and second outputs, respectively.</w:t>
+      </w:r>
+    </w:p>
+    <w:p>
+      <w:r>
+        <w:t xml:space="preserve">At this point I compared the results in </w:t>
+      </w:r>
+      <w:proofErr w:type="gramStart"/>
+      <w:r>
+        <w:t>Out[</w:t>
+      </w:r>
+      <w:proofErr w:type="gramEnd"/>
+      <w:r>
+        <w:t xml:space="preserve">16] above with and noticed 2 discrepancies; </w:t>
+      </w:r>
+    </w:p>
+    <w:p>
+      <w:pPr>
+        <w:pStyle w:val="ListParagraph"/>
+        <w:numPr>
+          <w:ilvl w:val="0"/>
+          <w:numId w:val="5"/>
+        </w:numPr>
+        <w:rPr>
+          <w:iCs/>
+        </w:rPr>
+      </w:pPr>
+      <w:proofErr w:type="spellStart"/>
+      <w:r>
+        <w:rPr>
+          <w:b/>
+          <w:i/>
+          <w:iCs/>
+        </w:rPr>
+        <w:lastRenderedPageBreak/>
+        <w:t>m</w:t>
+      </w:r>
+      <w:r>
+        <w:rPr>
+          <w:b/>
+          <w:i/>
+          <w:iCs/>
+        </w:rPr>
+        <w:t>edv</w:t>
+      </w:r>
+      <w:proofErr w:type="spellEnd"/>
+      <w:r>
+        <w:rPr>
+          <w:b/>
+          <w:i/>
+          <w:iCs/>
+        </w:rPr>
+        <w:t xml:space="preserve"> – </w:t>
+      </w:r>
+      <w:r>
+        <w:rPr>
+          <w:iCs/>
+        </w:rPr>
+        <w:t xml:space="preserve">This is included in the </w:t>
+      </w:r>
+      <w:r>
+        <w:rPr>
+          <w:iCs/>
+        </w:rPr>
+        <w:t>Boston Standard Metropolitan Statistical Area - Boston house prices dataset</w:t>
+      </w:r>
+      <w:r>
+        <w:rPr>
+          <w:iCs/>
+        </w:rPr>
+        <w:t xml:space="preserve"> as per</w:t>
+      </w:r>
+      <w:r>
+        <w:rPr>
+          <w:iCs/>
+        </w:rPr>
+        <w:t xml:space="preserve"> </w:t>
+      </w:r>
+      <w:hyperlink r:id="rId32" w:history="1">
+        <w:r>
+          <w:rPr>
+            <w:rStyle w:val="Hyperlink"/>
+            <w:iCs/>
+          </w:rPr>
+          <w:t>https://www.kaggle.com/c/boston-housing</w:t>
+        </w:r>
+      </w:hyperlink>
+    </w:p>
+    <w:p>
+      <w:pPr>
+        <w:pStyle w:val="ListParagraph"/>
+        <w:rPr>
+          <w:i/>
+          <w:iCs/>
+        </w:rPr>
+      </w:pPr>
+      <w:r>
+        <w:rPr>
+          <w:iCs/>
+        </w:rPr>
+        <w:t>According to th</w:t>
+      </w:r>
+      <w:r>
+        <w:rPr>
+          <w:iCs/>
+        </w:rPr>
+        <w:t>is</w:t>
+      </w:r>
+      <w:r>
+        <w:rPr>
+          <w:iCs/>
+        </w:rPr>
+        <w:t xml:space="preserve"> description</w:t>
+      </w:r>
+      <w:r>
+        <w:rPr>
+          <w:iCs/>
+        </w:rPr>
+        <w:t>,</w:t>
+      </w:r>
+      <w:r>
+        <w:rPr>
+          <w:iCs/>
+        </w:rPr>
+        <w:t xml:space="preserve"> this dataset details the </w:t>
+      </w:r>
+      <w:r>
+        <w:rPr>
+          <w:i/>
+          <w:iCs/>
+        </w:rPr>
+        <w:t>Housing Values in Suburbs of Boston. Data description; The Boston data frame has 506 rows and 14 columns.</w:t>
+      </w:r>
+    </w:p>
+    <w:p>
+      <w:pPr>
+        <w:pStyle w:val="ListParagraph"/>
+        <w:rPr>
+          <w:b/>
+          <w:i/>
+          <w:iCs/>
+        </w:rPr>
+      </w:pPr>
+      <w:r>
+        <w:rPr>
+          <w:iCs/>
+        </w:rPr>
+        <w:t>We are provided with a ‘key’ which describes what the information in each column represents</w:t>
+      </w:r>
+      <w:r>
+        <w:rPr>
+          <w:iCs/>
+        </w:rPr>
+        <w:t xml:space="preserve">, and </w:t>
+      </w:r>
+      <w:proofErr w:type="spellStart"/>
+      <w:r>
+        <w:rPr>
+          <w:b/>
+          <w:i/>
+          <w:iCs/>
+        </w:rPr>
+        <w:t>m</w:t>
+      </w:r>
+      <w:r>
+        <w:rPr>
+          <w:b/>
+          <w:i/>
+          <w:iCs/>
+        </w:rPr>
+        <w:t>edv</w:t>
+      </w:r>
+      <w:proofErr w:type="spellEnd"/>
+      <w:r>
+        <w:rPr>
+          <w:b/>
+          <w:i/>
+          <w:iCs/>
+        </w:rPr>
+        <w:t xml:space="preserve"> (</w:t>
+      </w:r>
+      <w:r>
+        <w:rPr>
+          <w:b/>
+          <w:i/>
+          <w:iCs/>
+        </w:rPr>
+        <w:t>median value of owner-occupied homes in $1000s</w:t>
+      </w:r>
+      <w:r>
+        <w:rPr>
+          <w:b/>
+          <w:i/>
+          <w:iCs/>
+        </w:rPr>
+        <w:t>)</w:t>
+      </w:r>
+    </w:p>
+    <w:p>
+      <w:pPr>
+        <w:pStyle w:val="ListParagraph"/>
+        <w:rPr>
+          <w:iCs/>
+        </w:rPr>
+      </w:pPr>
+      <w:proofErr w:type="gramStart"/>
+      <w:r>
+        <w:rPr>
+          <w:iCs/>
+        </w:rPr>
+        <w:t>is</w:t>
+      </w:r>
+      <w:proofErr w:type="gramEnd"/>
+      <w:r>
+        <w:rPr>
+          <w:iCs/>
+        </w:rPr>
+        <w:t xml:space="preserve"> one of the 14 keys. </w:t>
+      </w:r>
+    </w:p>
+    <w:p>
+      <w:pPr>
+        <w:pStyle w:val="ListParagraph"/>
+        <w:rPr>
+          <w:iCs/>
+        </w:rPr>
+      </w:pPr>
+    </w:p>
+    <w:p>
+      <w:pPr>
+        <w:pStyle w:val="ListParagraph"/>
+        <w:rPr>
+          <w:iCs/>
+        </w:rPr>
+      </w:pPr>
+      <w:r>
+        <w:rPr>
+          <w:iCs/>
+        </w:rPr>
+        <w:t xml:space="preserve">However, </w:t>
+      </w:r>
+      <w:proofErr w:type="spellStart"/>
+      <w:r>
+        <w:rPr>
+          <w:b/>
+          <w:i/>
+          <w:iCs/>
+        </w:rPr>
+        <w:t>m</w:t>
+      </w:r>
+      <w:r>
+        <w:rPr>
+          <w:b/>
+          <w:i/>
+          <w:iCs/>
+        </w:rPr>
+        <w:t>edv</w:t>
+      </w:r>
+      <w:proofErr w:type="spellEnd"/>
+      <w:r>
+        <w:rPr>
+          <w:b/>
+          <w:i/>
+          <w:iCs/>
+        </w:rPr>
+        <w:t xml:space="preserve"> </w:t>
+      </w:r>
+      <w:r>
+        <w:rPr>
+          <w:iCs/>
+        </w:rPr>
+        <w:t xml:space="preserve">is not included in the output in my </w:t>
+      </w:r>
+      <w:proofErr w:type="spellStart"/>
+      <w:r>
+        <w:rPr>
+          <w:iCs/>
+        </w:rPr>
+        <w:t>Jupyter</w:t>
+      </w:r>
+      <w:proofErr w:type="spellEnd"/>
+      <w:r>
+        <w:rPr>
+          <w:iCs/>
+        </w:rPr>
+        <w:t xml:space="preserve"> Notebook or on the </w:t>
+      </w:r>
+      <w:hyperlink r:id="rId33" w:history="1">
+        <w:r>
+          <w:rPr>
+            <w:rStyle w:val="Hyperlink"/>
+            <w:iCs/>
+          </w:rPr>
+          <w:t>https://subscription.packtpub.com/book/big_data_and_business_intelligence/9781789958171/1/ch01lvl1sec04/our-first-analysis-the-boston-housing-dataset</w:t>
+        </w:r>
+      </w:hyperlink>
+      <w:r>
+        <w:rPr>
+          <w:iCs/>
+        </w:rPr>
+        <w:t xml:space="preserve"> website. According to </w:t>
+      </w:r>
+      <w:proofErr w:type="spellStart"/>
+      <w:r>
+        <w:rPr>
+          <w:iCs/>
+        </w:rPr>
+        <w:t>Jupyter</w:t>
+      </w:r>
+      <w:proofErr w:type="spellEnd"/>
+      <w:r>
+        <w:rPr>
+          <w:iCs/>
+        </w:rPr>
+        <w:t xml:space="preserve"> Notebook</w:t>
+      </w:r>
+      <w:r>
+        <w:rPr>
+          <w:iCs/>
+        </w:rPr>
+        <w:t xml:space="preserve"> and the website, there are only 13 keys;</w:t>
+      </w:r>
+    </w:p>
+    <w:p>
+      <w:pPr>
+        <w:pStyle w:val="ListParagraph"/>
+      </w:pPr>
+      <w:r>
+        <w:rPr>
+          <w:noProof/>
+        </w:rPr>
+        <w:drawing>
+          <wp:inline distT="0" distB="0" distL="0" distR="0" wp14:anchorId="6031F3D4" wp14:editId="6D660B4F">
+            <wp:extent cx="5731510" cy="1306830"/>
+            <wp:effectExtent l="0" t="0" r="2540" b="7620"/>
+            <wp:docPr id="22" name="Picture 22"/>
+            <wp:cNvGraphicFramePr>
+              <a:graphicFrameLocks xmlns:a="http://schemas.openxmlformats.org/drawingml/2006/main" noChangeAspect="1"/>
+            </wp:cNvGraphicFramePr>
+            <a:graphic xmlns:a="http://schemas.openxmlformats.org/drawingml/2006/main">
+              <a:graphicData uri="http://schemas.openxmlformats.org/drawingml/2006/picture">
+                <pic:pic xmlns:pic="http://schemas.openxmlformats.org/drawingml/2006/picture">
+                  <pic:nvPicPr>
+                    <pic:cNvPr id="1" name=""/>
+                    <pic:cNvPicPr/>
+                  </pic:nvPicPr>
+                  <pic:blipFill>
+                    <a:blip r:embed="rId34"/>
+                    <a:stretch>
+                      <a:fillRect/>
+                    </a:stretch>
+                  </pic:blipFill>
+                  <pic:spPr>
+                    <a:xfrm>
+                      <a:off x="0" y="0"/>
+                      <a:ext cx="5731510" cy="1306830"/>
+                    </a:xfrm>
+                    <a:prstGeom prst="rect">
+                      <a:avLst/>
+                    </a:prstGeom>
+                  </pic:spPr>
+                </pic:pic>
+              </a:graphicData>
+            </a:graphic>
+          </wp:inline>
+        </w:drawing>
+      </w:r>
+    </w:p>
+    <w:p>
+      <w:pPr>
+        <w:pStyle w:val="ListParagraph"/>
+        <w:numPr>
+          <w:ilvl w:val="0"/>
+          <w:numId w:val="5"/>
+        </w:numPr>
+        <w:rPr>
+          <w:iCs/>
+        </w:rPr>
+      </w:pPr>
+      <w:r>
+        <w:rPr>
+          <w:b/>
+          <w:i/>
+          <w:iCs/>
+        </w:rPr>
+        <w:t>black</w:t>
+      </w:r>
+      <w:r>
+        <w:rPr>
+          <w:b/>
+          <w:i/>
+          <w:iCs/>
+        </w:rPr>
+        <w:t xml:space="preserve"> - </w:t>
+      </w:r>
+      <w:r>
+        <w:rPr>
+          <w:iCs/>
+        </w:rPr>
+        <w:t xml:space="preserve">This is included in the </w:t>
+      </w:r>
+      <w:r>
+        <w:rPr>
+          <w:iCs/>
+        </w:rPr>
+        <w:t>Boston Standard Metropolitan Statistical Area - Boston house prices dataset</w:t>
+      </w:r>
+      <w:r>
+        <w:rPr>
+          <w:iCs/>
+        </w:rPr>
+        <w:t xml:space="preserve"> as per</w:t>
+      </w:r>
+      <w:r>
+        <w:rPr>
+          <w:iCs/>
+        </w:rPr>
+        <w:t xml:space="preserve"> </w:t>
+      </w:r>
+      <w:hyperlink r:id="rId35" w:history="1">
+        <w:r>
+          <w:rPr>
+            <w:rStyle w:val="Hyperlink"/>
+            <w:iCs/>
+          </w:rPr>
+          <w:t>https://www.kaggle.com/c/boston-housing</w:t>
+        </w:r>
+      </w:hyperlink>
+    </w:p>
+    <w:p>
+      <w:pPr>
+        <w:pStyle w:val="ListParagraph"/>
+        <w:rPr>
+          <w:i/>
+          <w:iCs/>
+        </w:rPr>
+      </w:pPr>
+      <w:r>
+        <w:rPr>
+          <w:iCs/>
+        </w:rPr>
+        <w:t>According to th</w:t>
+      </w:r>
+      <w:r>
+        <w:rPr>
+          <w:iCs/>
+        </w:rPr>
+        <w:t>is</w:t>
+      </w:r>
+      <w:r>
+        <w:rPr>
+          <w:iCs/>
+        </w:rPr>
+        <w:t xml:space="preserve"> description</w:t>
+      </w:r>
+      <w:r>
+        <w:rPr>
+          <w:iCs/>
+        </w:rPr>
+        <w:t>,</w:t>
+      </w:r>
+      <w:r>
+        <w:rPr>
+          <w:iCs/>
+        </w:rPr>
+        <w:t xml:space="preserve"> this dataset details the </w:t>
+      </w:r>
+      <w:r>
+        <w:rPr>
+          <w:i/>
+          <w:iCs/>
+        </w:rPr>
+        <w:t>Housing Values in Suburbs of Boston. Data description; The Boston data frame has 506 rows and 14 columns.</w:t>
+      </w:r>
+    </w:p>
+    <w:p>
+      <w:pPr>
+        <w:pStyle w:val="ListParagraph"/>
+        <w:rPr>
+          <w:iCs/>
+        </w:rPr>
+      </w:pPr>
+      <w:r>
+        <w:rPr>
+          <w:iCs/>
+        </w:rPr>
+        <w:t>We are provided with a ‘key’ which describes what the information in each column represents</w:t>
+      </w:r>
+      <w:r>
+        <w:rPr>
+          <w:iCs/>
+        </w:rPr>
+        <w:t xml:space="preserve">, and </w:t>
+      </w:r>
+      <w:r>
+        <w:rPr>
+          <w:b/>
+          <w:i/>
+          <w:iCs/>
+        </w:rPr>
+        <w:t>black</w:t>
+      </w:r>
+      <w:r>
+        <w:rPr>
+          <w:b/>
+          <w:i/>
+          <w:iCs/>
+        </w:rPr>
+        <w:t xml:space="preserve"> (</w:t>
+      </w:r>
+      <w:r>
+        <w:rPr>
+          <w:b/>
+          <w:i/>
+          <w:iCs/>
+        </w:rPr>
+        <w:t xml:space="preserve">1000(Bk - </w:t>
+      </w:r>
+      <w:proofErr w:type="gramStart"/>
+      <w:r>
+        <w:rPr>
+          <w:b/>
+          <w:i/>
+          <w:iCs/>
+        </w:rPr>
+        <w:t>0.63)^</w:t>
+      </w:r>
+      <w:proofErr w:type="gramEnd"/>
+      <w:r>
+        <w:rPr>
+          <w:b/>
+          <w:i/>
+          <w:iCs/>
+        </w:rPr>
+        <w:t>2 where Bk is the proportion of blacks by town</w:t>
+      </w:r>
+      <w:r>
+        <w:rPr>
+          <w:b/>
+          <w:i/>
+          <w:iCs/>
+        </w:rPr>
+        <w:t>)</w:t>
+      </w:r>
+      <w:r>
+        <w:rPr>
+          <w:b/>
+          <w:i/>
+          <w:iCs/>
+        </w:rPr>
+        <w:t xml:space="preserve"> </w:t>
+      </w:r>
+      <w:r>
+        <w:rPr>
+          <w:iCs/>
+        </w:rPr>
+        <w:t xml:space="preserve">is one of the 14 keys. </w:t>
+      </w:r>
+    </w:p>
+    <w:p>
+      <w:pPr>
+        <w:pStyle w:val="ListParagraph"/>
+        <w:rPr>
+          <w:iCs/>
+        </w:rPr>
+      </w:pPr>
+      <w:r>
+        <w:t xml:space="preserve">However, this is represented by ‘B’ in my </w:t>
+      </w:r>
+      <w:proofErr w:type="spellStart"/>
+      <w:r>
+        <w:rPr>
+          <w:iCs/>
+        </w:rPr>
+        <w:t>Jupyter</w:t>
+      </w:r>
+      <w:proofErr w:type="spellEnd"/>
+      <w:r>
+        <w:rPr>
+          <w:iCs/>
+        </w:rPr>
+        <w:t xml:space="preserve"> Notebook </w:t>
+      </w:r>
+      <w:r>
+        <w:rPr>
+          <w:iCs/>
+        </w:rPr>
+        <w:t>and</w:t>
+      </w:r>
+      <w:r>
+        <w:rPr>
+          <w:iCs/>
+        </w:rPr>
+        <w:t xml:space="preserve"> on the </w:t>
+      </w:r>
+      <w:hyperlink r:id="rId36" w:history="1">
+        <w:r>
+          <w:rPr>
+            <w:rStyle w:val="Hyperlink"/>
+            <w:iCs/>
+          </w:rPr>
+          <w:t>https://subscription.packtpub.com/book/big_data_and_business_intelligence/9781789958171/1/ch01lvl1sec04/our-first-analysis-the-boston-housing-dataset</w:t>
+        </w:r>
+      </w:hyperlink>
+      <w:r>
+        <w:rPr>
+          <w:iCs/>
+        </w:rPr>
+        <w:t xml:space="preserve"> website</w:t>
+      </w:r>
+      <w:r>
+        <w:rPr>
+          <w:iCs/>
+        </w:rPr>
+        <w:t>;</w:t>
+      </w:r>
+    </w:p>
+    <w:p>
+      <w:pPr>
+        <w:pStyle w:val="ListParagraph"/>
+      </w:pPr>
+      <w:r>
+        <w:rPr>
+          <w:b/>
+          <w:i/>
+        </w:rPr>
+        <w:br/>
+      </w:r>
+      <w:r>
+        <w:rPr>
+          <w:noProof/>
+        </w:rPr>
+        <w:drawing>
+          <wp:inline distT="0" distB="0" distL="0" distR="0" wp14:anchorId="0A40A7B9" wp14:editId="0729732A">
+            <wp:extent cx="5731510" cy="1306830"/>
+            <wp:effectExtent l="0" t="0" r="2540" b="7620"/>
+            <wp:docPr id="24" name="Picture 24"/>
+            <wp:cNvGraphicFramePr>
+              <a:graphicFrameLocks xmlns:a="http://schemas.openxmlformats.org/drawingml/2006/main" noChangeAspect="1"/>
+            </wp:cNvGraphicFramePr>
+            <a:graphic xmlns:a="http://schemas.openxmlformats.org/drawingml/2006/main">
+              <a:graphicData uri="http://schemas.openxmlformats.org/drawingml/2006/picture">
+                <pic:pic xmlns:pic="http://schemas.openxmlformats.org/drawingml/2006/picture">
+                  <pic:nvPicPr>
+                    <pic:cNvPr id="1" name=""/>
+                    <pic:cNvPicPr/>
+                  </pic:nvPicPr>
+                  <pic:blipFill>
+                    <a:blip r:embed="rId37"/>
+                    <a:stretch>
+                      <a:fillRect/>
+                    </a:stretch>
+                  </pic:blipFill>
+                  <pic:spPr>
+                    <a:xfrm>
+                      <a:off x="0" y="0"/>
+                      <a:ext cx="5731510" cy="1306830"/>
+                    </a:xfrm>
+                    <a:prstGeom prst="rect">
+                      <a:avLst/>
+                    </a:prstGeom>
+                  </pic:spPr>
+                </pic:pic>
+              </a:graphicData>
+            </a:graphic>
+          </wp:inline>
+        </w:drawing>
+      </w:r>
+    </w:p>
+    <w:p>
+      <w:r>
+        <w:t xml:space="preserve">I continued on to Step 8 as per the </w:t>
+      </w:r>
+      <w:hyperlink r:id="rId38" w:history="1">
+        <w:r>
+          <w:rPr>
+            <w:rStyle w:val="Hyperlink"/>
+            <w:iCs/>
+          </w:rPr>
+          <w:t>https://subscription.packtpub.com/book/big_data_and_business_intelligence/9781789958171/1/ch01lvl1sec04/our-first-analysis-the-boston-housing-dataset</w:t>
+        </w:r>
+      </w:hyperlink>
+      <w:r>
+        <w:t xml:space="preserve"> website;</w:t>
+      </w:r>
+    </w:p>
+    <w:p>
+      <w:r>
+        <w:t xml:space="preserve">8. </w:t>
+      </w:r>
+      <w:r>
+        <w:t xml:space="preserve">Load the data into a Pandas </w:t>
+      </w:r>
+      <w:proofErr w:type="spellStart"/>
+      <w:r>
+        <w:t>DataFrame</w:t>
+      </w:r>
+      <w:proofErr w:type="spellEnd"/>
+      <w:r>
+        <w:t xml:space="preserve"> df by running the following:</w:t>
+      </w:r>
+    </w:p>
+    <w:p>
+      <w:r>
+        <w:t xml:space="preserve">df = </w:t>
+      </w:r>
+      <w:proofErr w:type="spellStart"/>
+      <w:proofErr w:type="gramStart"/>
+      <w:r>
+        <w:t>pd.DataFrame</w:t>
+      </w:r>
+      <w:proofErr w:type="spellEnd"/>
+      <w:proofErr w:type="gramEnd"/>
+      <w:r>
+        <w:t>(data=</w:t>
+      </w:r>
+      <w:proofErr w:type="spellStart"/>
+      <w:r>
+        <w:t>boston</w:t>
+      </w:r>
+      <w:proofErr w:type="spellEnd"/>
+      <w:r>
+        <w:t xml:space="preserve">['data'], </w:t>
+      </w:r>
+    </w:p>
+    <w:p>
+      <w:r>
+        <w:t>columns=</w:t>
+      </w:r>
+      <w:proofErr w:type="spellStart"/>
+      <w:r>
+        <w:t>boston</w:t>
+      </w:r>
+      <w:proofErr w:type="spellEnd"/>
+      <w:r>
+        <w:t>['</w:t>
+      </w:r>
+      <w:proofErr w:type="spellStart"/>
+      <w:r>
+        <w:t>feature_names</w:t>
+      </w:r>
+      <w:proofErr w:type="spellEnd"/>
+      <w:r>
+        <w:t>'])</w:t>
       </w:r>
     </w:p>
     <w:p/>
     <w:p>
       <w:r>
+        <w:lastRenderedPageBreak/>
+        <w:t>Note: I stopped at step 13. Continue from here tomorrow.</w:t>
+      </w:r>
+      <w:r>
+        <w:t xml:space="preserve"> </w:t>
+      </w:r>
+      <w:proofErr w:type="gramStart"/>
+      <w:r>
+        <w:t>Continue on</w:t>
+      </w:r>
+      <w:proofErr w:type="gramEnd"/>
+      <w:r>
+        <w:t xml:space="preserve"> with </w:t>
+      </w:r>
+      <w:r>
+        <w:t>Exercise 5</w:t>
+      </w:r>
+      <w:r>
+        <w:t xml:space="preserve"> &amp; adapt it for the Charles river thing.</w:t>
+      </w:r>
+      <w:r>
+        <w:t xml:space="preserve"> Also </w:t>
+      </w:r>
+      <w:r>
+        <w:t>Exercise 6</w:t>
+      </w:r>
+      <w:r>
+        <w:t xml:space="preserve"> &amp; maybe 7</w:t>
+      </w:r>
+      <w:r>
+        <w:t>.</w:t>
+      </w:r>
+      <w:bookmarkStart w:id="4" w:name="_GoBack"/>
+      <w:bookmarkEnd w:id="4"/>
+    </w:p>
+    <w:p/>
+    <w:p/>
+    <w:p/>
+    <w:p/>
+    <w:p/>
+    <w:p/>
+    <w:p/>
+    <w:p/>
+    <w:p/>
+    <w:p/>
+    <w:p/>
+    <w:p/>
+    <w:p/>
+    <w:p/>
+    <w:p/>
+    <w:p/>
+    <w:p/>
+    <w:p/>
+    <w:p/>
+    <w:p/>
+    <w:p/>
+    <w:p/>
+    <w:p/>
+    <w:p/>
+    <w:p/>
+    <w:p/>
+    <w:p/>
+    <w:p/>
+    <w:p/>
+    <w:p/>
+    <w:p/>
+    <w:p/>
+    <w:p/>
+    <w:p/>
+    <w:p/>
+    <w:p/>
+    <w:p/>
+    <w:p/>
+    <w:p/>
+    <w:p/>
+    <w:p/>
+    <w:p/>
+    <w:p/>
+    <w:p/>
+    <w:p/>
+    <w:p/>
+    <w:p/>
+    <w:p/>
+    <w:p/>
+    <w:p/>
+    <w:p>
+      <w:r>
         <w:t xml:space="preserve">Having arrived at this stage, I decided to review some of Ian’s videos on Moodle again to see if I can figure out how to </w:t>
       </w:r>
       <w:r>
@@ -1657,7 +3422,7 @@
       <w:r>
         <w:t xml:space="preserve"> </w:t>
       </w:r>
-      <w:hyperlink r:id="rId21" w:history="1">
+      <w:hyperlink r:id="rId39" w:history="1">
         <w:r>
           <w:rPr>
             <w:rStyle w:val="Hyperlink"/>
@@ -1674,19 +3439,632 @@
       </w:r>
       <w:proofErr w:type="spellEnd"/>
       <w:r>
-        <w:t xml:space="preserve"> Notebook at 4 mins. Maybe this will be useful to me at a later stage. Designed to give an uncertain output for the same input. ‘Stochastic’ – relying on some type of a probability distribution for the outcome – as described by Ian. 8mins. </w:t>
-      </w:r>
-    </w:p>
-    <w:p>
-      <w:pPr>
-        <w:rPr>
-          <w:i/>
-        </w:rPr>
-      </w:pPr>
-      <w:r>
-        <w:t xml:space="preserve">14 mins – seaborn – gives an idea of how many times something has happened in the form of a plot. Maybe I could apply this to one element of the dataset (e.g. </w:t>
-      </w:r>
-      <w:bookmarkStart w:id="1" w:name="_Hlk26279845"/>
+        <w:t xml:space="preserve"> Notebook at 4 mins</w:t>
+      </w:r>
+      <w:r>
+        <w:t>;</w:t>
+      </w:r>
+      <w:r>
+        <w:t xml:space="preserve"> </w:t>
+      </w:r>
+    </w:p>
+    <w:p>
+      <w:pPr>
+        <w:pStyle w:val="HTMLPreformatted"/>
+      </w:pPr>
+      <w:r>
+        <w:rPr>
+          <w:rStyle w:val="c1"/>
+        </w:rPr>
+        <w:t># (Number of times to flip a coin, probability of a head, number of times to do this)</w:t>
+      </w:r>
+    </w:p>
+    <w:p>
+      <w:pPr>
+        <w:pStyle w:val="HTMLPreformatted"/>
+        <w:rPr>
+          <w:rStyle w:val="p"/>
+        </w:rPr>
+      </w:pPr>
+      <w:proofErr w:type="spellStart"/>
+      <w:proofErr w:type="gramStart"/>
+      <w:r>
+        <w:rPr>
+          <w:rStyle w:val="n"/>
+        </w:rPr>
+        <w:t>np</w:t>
+      </w:r>
+      <w:r>
+        <w:rPr>
+          <w:rStyle w:val="o"/>
+        </w:rPr>
+        <w:t>.</w:t>
+      </w:r>
+      <w:r>
+        <w:rPr>
+          <w:rStyle w:val="n"/>
+        </w:rPr>
+        <w:t>random</w:t>
+      </w:r>
+      <w:proofErr w:type="gramEnd"/>
+      <w:r>
+        <w:rPr>
+          <w:rStyle w:val="o"/>
+        </w:rPr>
+        <w:t>.</w:t>
+      </w:r>
+      <w:r>
+        <w:rPr>
+          <w:rStyle w:val="n"/>
+        </w:rPr>
+        <w:t>binomial</w:t>
+      </w:r>
+      <w:proofErr w:type="spellEnd"/>
+      <w:r>
+        <w:rPr>
+          <w:rStyle w:val="p"/>
+        </w:rPr>
+        <w:t>(</w:t>
+      </w:r>
+      <w:r>
+        <w:rPr>
+          <w:rStyle w:val="mi"/>
+        </w:rPr>
+        <w:t>1</w:t>
+      </w:r>
+      <w:r>
+        <w:rPr>
+          <w:rStyle w:val="p"/>
+        </w:rPr>
+        <w:t>,</w:t>
+      </w:r>
+      <w:r>
+        <w:t xml:space="preserve"> </w:t>
+      </w:r>
+      <w:r>
+        <w:rPr>
+          <w:rStyle w:val="mf"/>
+        </w:rPr>
+        <w:t>0.5</w:t>
+      </w:r>
+      <w:r>
+        <w:rPr>
+          <w:rStyle w:val="p"/>
+        </w:rPr>
+        <w:t>,</w:t>
+      </w:r>
+      <w:r>
+        <w:t xml:space="preserve"> </w:t>
+      </w:r>
+      <w:r>
+        <w:rPr>
+          <w:rStyle w:val="mi"/>
+        </w:rPr>
+        <w:t>1</w:t>
+      </w:r>
+      <w:r>
+        <w:rPr>
+          <w:rStyle w:val="p"/>
+        </w:rPr>
+        <w:t>)</w:t>
+      </w:r>
+    </w:p>
+    <w:p>
+      <w:pPr>
+        <w:pStyle w:val="HTMLPreformatted"/>
+        <w:rPr>
+          <w:rStyle w:val="p"/>
+        </w:rPr>
+      </w:pPr>
+    </w:p>
+    <w:p>
+      <w:pPr>
+        <w:pStyle w:val="HTMLPreformatted"/>
+      </w:pPr>
+    </w:p>
+    <w:p>
+      <w:r>
+        <w:lastRenderedPageBreak/>
+        <w:t xml:space="preserve"> </w:t>
+      </w:r>
+      <w:r>
+        <w:rPr>
+          <w:noProof/>
+        </w:rPr>
+        <w:drawing>
+          <wp:inline distT="0" distB="0" distL="0" distR="0" wp14:anchorId="3CC8DE2E" wp14:editId="7FA1133C">
+            <wp:extent cx="5731510" cy="3145790"/>
+            <wp:effectExtent l="0" t="0" r="2540" b="0"/>
+            <wp:docPr id="10" name="Picture 10"/>
+            <wp:cNvGraphicFramePr>
+              <a:graphicFrameLocks xmlns:a="http://schemas.openxmlformats.org/drawingml/2006/main" noChangeAspect="1"/>
+            </wp:cNvGraphicFramePr>
+            <a:graphic xmlns:a="http://schemas.openxmlformats.org/drawingml/2006/main">
+              <a:graphicData uri="http://schemas.openxmlformats.org/drawingml/2006/picture">
+                <pic:pic xmlns:pic="http://schemas.openxmlformats.org/drawingml/2006/picture">
+                  <pic:nvPicPr>
+                    <pic:cNvPr id="1" name=""/>
+                    <pic:cNvPicPr/>
+                  </pic:nvPicPr>
+                  <pic:blipFill>
+                    <a:blip r:embed="rId40"/>
+                    <a:stretch>
+                      <a:fillRect/>
+                    </a:stretch>
+                  </pic:blipFill>
+                  <pic:spPr>
+                    <a:xfrm>
+                      <a:off x="0" y="0"/>
+                      <a:ext cx="5731510" cy="3145790"/>
+                    </a:xfrm>
+                    <a:prstGeom prst="rect">
+                      <a:avLst/>
+                    </a:prstGeom>
+                  </pic:spPr>
+                </pic:pic>
+              </a:graphicData>
+            </a:graphic>
+          </wp:inline>
+        </w:drawing>
+      </w:r>
+    </w:p>
+    <w:p>
+      <w:r>
+        <w:t xml:space="preserve">Maybe this will be useful to me at a later stage. </w:t>
+      </w:r>
+    </w:p>
+    <w:p>
+      <w:r>
+        <w:t>This technique is d</w:t>
+      </w:r>
+      <w:r>
+        <w:t xml:space="preserve">esigned to give an uncertain output for the same input. ‘Stochastic’ – relying on some type of a probability distribution for the outcome – as described by Ian. 8mins. </w:t>
+      </w:r>
+      <w:r>
+        <w:t xml:space="preserve">Ian supplied some code in a </w:t>
+      </w:r>
+      <w:proofErr w:type="spellStart"/>
+      <w:r>
+        <w:t>Jupyter</w:t>
+      </w:r>
+      <w:proofErr w:type="spellEnd"/>
+      <w:r>
+        <w:t xml:space="preserve"> Notebook (</w:t>
+      </w:r>
+      <w:hyperlink r:id="rId41" w:history="1">
+        <w:r>
+          <w:rPr>
+            <w:rStyle w:val="Hyperlink"/>
+          </w:rPr>
+          <w:t>https://nbviewer.jupyter.org/github/ianmcloughlin/jupyter-teaching-notebooks/blob/master/coin-flip.ipynb</w:t>
+        </w:r>
+      </w:hyperlink>
+      <w:r>
+        <w:t xml:space="preserve">) describing this; </w:t>
+      </w:r>
+    </w:p>
+    <w:p>
+      <w:pPr>
+        <w:pStyle w:val="HTMLPreformatted"/>
+      </w:pPr>
+      <w:r>
+        <w:rPr>
+          <w:rStyle w:val="c1"/>
+        </w:rPr>
+        <w:t># Flip a fair coin 1000 times - how many heads?</w:t>
+      </w:r>
+    </w:p>
+    <w:p>
+      <w:pPr>
+        <w:pStyle w:val="HTMLPreformatted"/>
+      </w:pPr>
+      <w:proofErr w:type="spellStart"/>
+      <w:proofErr w:type="gramStart"/>
+      <w:r>
+        <w:rPr>
+          <w:rStyle w:val="n"/>
+        </w:rPr>
+        <w:t>np</w:t>
+      </w:r>
+      <w:r>
+        <w:rPr>
+          <w:rStyle w:val="o"/>
+        </w:rPr>
+        <w:t>.</w:t>
+      </w:r>
+      <w:r>
+        <w:rPr>
+          <w:rStyle w:val="n"/>
+        </w:rPr>
+        <w:t>random</w:t>
+      </w:r>
+      <w:proofErr w:type="gramEnd"/>
+      <w:r>
+        <w:rPr>
+          <w:rStyle w:val="o"/>
+        </w:rPr>
+        <w:t>.</w:t>
+      </w:r>
+      <w:r>
+        <w:rPr>
+          <w:rStyle w:val="n"/>
+        </w:rPr>
+        <w:t>binomial</w:t>
+      </w:r>
+      <w:proofErr w:type="spellEnd"/>
+      <w:r>
+        <w:rPr>
+          <w:rStyle w:val="p"/>
+        </w:rPr>
+        <w:t>(</w:t>
+      </w:r>
+      <w:r>
+        <w:rPr>
+          <w:rStyle w:val="mi"/>
+        </w:rPr>
+        <w:t>1000</w:t>
+      </w:r>
+      <w:r>
+        <w:rPr>
+          <w:rStyle w:val="p"/>
+        </w:rPr>
+        <w:t>,</w:t>
+      </w:r>
+      <w:r>
+        <w:t xml:space="preserve"> </w:t>
+      </w:r>
+      <w:r>
+        <w:rPr>
+          <w:rStyle w:val="mf"/>
+        </w:rPr>
+        <w:t>0.5</w:t>
+      </w:r>
+      <w:r>
+        <w:rPr>
+          <w:rStyle w:val="p"/>
+        </w:rPr>
+        <w:t>,</w:t>
+      </w:r>
+      <w:r>
+        <w:t xml:space="preserve"> </w:t>
+      </w:r>
+      <w:r>
+        <w:rPr>
+          <w:rStyle w:val="mi"/>
+        </w:rPr>
+        <w:t>1</w:t>
+      </w:r>
+      <w:r>
+        <w:rPr>
+          <w:rStyle w:val="p"/>
+        </w:rPr>
+        <w:t>)</w:t>
+      </w:r>
+    </w:p>
+    <w:p>
+      <w:r>
+        <w:rPr>
+          <w:noProof/>
+        </w:rPr>
+        <w:drawing>
+          <wp:inline distT="0" distB="0" distL="0" distR="0" wp14:anchorId="20D1CFF6" wp14:editId="586D60A3">
+            <wp:extent cx="4885714" cy="895238"/>
+            <wp:effectExtent l="0" t="0" r="0" b="635"/>
+            <wp:docPr id="11" name="Picture 11"/>
+            <wp:cNvGraphicFramePr>
+              <a:graphicFrameLocks xmlns:a="http://schemas.openxmlformats.org/drawingml/2006/main" noChangeAspect="1"/>
+            </wp:cNvGraphicFramePr>
+            <a:graphic xmlns:a="http://schemas.openxmlformats.org/drawingml/2006/main">
+              <a:graphicData uri="http://schemas.openxmlformats.org/drawingml/2006/picture">
+                <pic:pic xmlns:pic="http://schemas.openxmlformats.org/drawingml/2006/picture">
+                  <pic:nvPicPr>
+                    <pic:cNvPr id="1" name=""/>
+                    <pic:cNvPicPr/>
+                  </pic:nvPicPr>
+                  <pic:blipFill>
+                    <a:blip r:embed="rId42"/>
+                    <a:stretch>
+                      <a:fillRect/>
+                    </a:stretch>
+                  </pic:blipFill>
+                  <pic:spPr>
+                    <a:xfrm>
+                      <a:off x="0" y="0"/>
+                      <a:ext cx="4885714" cy="895238"/>
+                    </a:xfrm>
+                    <a:prstGeom prst="rect">
+                      <a:avLst/>
+                    </a:prstGeom>
+                  </pic:spPr>
+                </pic:pic>
+              </a:graphicData>
+            </a:graphic>
+          </wp:inline>
+        </w:drawing>
+      </w:r>
+    </w:p>
+    <w:p>
+      <w:r>
+        <w:t xml:space="preserve">14 mins – seaborn – gives an idea of how many times something has happened in the form of a plot. </w:t>
+      </w:r>
+    </w:p>
+    <w:p>
+      <w:pPr>
+        <w:pStyle w:val="HTMLPreformatted"/>
+      </w:pPr>
+      <w:r>
+        <w:rPr>
+          <w:rStyle w:val="c1"/>
+        </w:rPr>
+        <w:t xml:space="preserve"># We'll use </w:t>
+      </w:r>
+      <w:proofErr w:type="spellStart"/>
+      <w:r>
+        <w:rPr>
+          <w:rStyle w:val="c1"/>
+        </w:rPr>
+        <w:t>numpy</w:t>
+      </w:r>
+      <w:proofErr w:type="spellEnd"/>
+      <w:r>
+        <w:rPr>
+          <w:rStyle w:val="c1"/>
+        </w:rPr>
+        <w:t xml:space="preserve"> and </w:t>
+      </w:r>
+      <w:proofErr w:type="spellStart"/>
+      <w:proofErr w:type="gramStart"/>
+      <w:r>
+        <w:rPr>
+          <w:rStyle w:val="c1"/>
+        </w:rPr>
+        <w:t>scipy.stats</w:t>
+      </w:r>
+      <w:proofErr w:type="spellEnd"/>
+      <w:proofErr w:type="gramEnd"/>
+      <w:r>
+        <w:rPr>
+          <w:rStyle w:val="c1"/>
+        </w:rPr>
+        <w:t xml:space="preserve"> to analyse flipping a coin.</w:t>
+      </w:r>
+    </w:p>
+    <w:p>
+      <w:pPr>
+        <w:pStyle w:val="HTMLPreformatted"/>
+      </w:pPr>
+      <w:r>
+        <w:rPr>
+          <w:rStyle w:val="kn"/>
+        </w:rPr>
+        <w:t>import</w:t>
+      </w:r>
+      <w:r>
+        <w:t xml:space="preserve"> </w:t>
+      </w:r>
+      <w:proofErr w:type="spellStart"/>
+      <w:r>
+        <w:rPr>
+          <w:rStyle w:val="nn"/>
+        </w:rPr>
+        <w:t>numpy</w:t>
+      </w:r>
+      <w:proofErr w:type="spellEnd"/>
+      <w:r>
+        <w:t xml:space="preserve"> </w:t>
+      </w:r>
+      <w:r>
+        <w:rPr>
+          <w:rStyle w:val="k"/>
+        </w:rPr>
+        <w:t>as</w:t>
+      </w:r>
+      <w:r>
+        <w:t xml:space="preserve"> </w:t>
+      </w:r>
+      <w:r>
+        <w:rPr>
+          <w:rStyle w:val="nn"/>
+        </w:rPr>
+        <w:t>np</w:t>
+      </w:r>
+    </w:p>
+    <w:p>
+      <w:pPr>
+        <w:pStyle w:val="HTMLPreformatted"/>
+      </w:pPr>
+      <w:r>
+        <w:rPr>
+          <w:rStyle w:val="kn"/>
+        </w:rPr>
+        <w:t>import</w:t>
+      </w:r>
+      <w:r>
+        <w:t xml:space="preserve"> </w:t>
+      </w:r>
+      <w:proofErr w:type="spellStart"/>
+      <w:proofErr w:type="gramStart"/>
+      <w:r>
+        <w:rPr>
+          <w:rStyle w:val="nn"/>
+        </w:rPr>
+        <w:t>scipy.stats</w:t>
+      </w:r>
+      <w:proofErr w:type="spellEnd"/>
+      <w:proofErr w:type="gramEnd"/>
+      <w:r>
+        <w:t xml:space="preserve"> </w:t>
+      </w:r>
+      <w:r>
+        <w:rPr>
+          <w:rStyle w:val="k"/>
+        </w:rPr>
+        <w:t>as</w:t>
+      </w:r>
+      <w:r>
+        <w:t xml:space="preserve"> </w:t>
+      </w:r>
+      <w:r>
+        <w:rPr>
+          <w:rStyle w:val="nn"/>
+        </w:rPr>
+        <w:t>ss</w:t>
+      </w:r>
+    </w:p>
+    <w:p>
+      <w:pPr>
+        <w:pStyle w:val="HTMLPreformatted"/>
+      </w:pPr>
+    </w:p>
+    <w:p>
+      <w:pPr>
+        <w:pStyle w:val="HTMLPreformatted"/>
+      </w:pPr>
+      <w:r>
+        <w:rPr>
+          <w:rStyle w:val="c1"/>
+        </w:rPr>
+        <w:t># We'll use this for visualisation.</w:t>
+      </w:r>
+    </w:p>
+    <w:p>
+      <w:pPr>
+        <w:pStyle w:val="HTMLPreformatted"/>
+      </w:pPr>
+      <w:r>
+        <w:rPr>
+          <w:rStyle w:val="kn"/>
+        </w:rPr>
+        <w:t>import</w:t>
+      </w:r>
+      <w:r>
+        <w:t xml:space="preserve"> </w:t>
+      </w:r>
+      <w:proofErr w:type="spellStart"/>
+      <w:proofErr w:type="gramStart"/>
+      <w:r>
+        <w:rPr>
+          <w:rStyle w:val="nn"/>
+        </w:rPr>
+        <w:t>matplotlib.pyplot</w:t>
+      </w:r>
+      <w:proofErr w:type="spellEnd"/>
+      <w:proofErr w:type="gramEnd"/>
+      <w:r>
+        <w:t xml:space="preserve"> </w:t>
+      </w:r>
+      <w:r>
+        <w:rPr>
+          <w:rStyle w:val="k"/>
+        </w:rPr>
+        <w:t>as</w:t>
+      </w:r>
+      <w:r>
+        <w:t xml:space="preserve"> </w:t>
+      </w:r>
+      <w:proofErr w:type="spellStart"/>
+      <w:r>
+        <w:rPr>
+          <w:rStyle w:val="nn"/>
+        </w:rPr>
+        <w:t>plt</w:t>
+      </w:r>
+      <w:proofErr w:type="spellEnd"/>
+    </w:p>
+    <w:p>
+      <w:pPr>
+        <w:pStyle w:val="HTMLPreformatted"/>
+      </w:pPr>
+      <w:r>
+        <w:rPr>
+          <w:rStyle w:val="kn"/>
+        </w:rPr>
+        <w:t>import</w:t>
+      </w:r>
+      <w:r>
+        <w:t xml:space="preserve"> </w:t>
+      </w:r>
+      <w:r>
+        <w:rPr>
+          <w:rStyle w:val="nn"/>
+        </w:rPr>
+        <w:t>seaborn</w:t>
+      </w:r>
+      <w:r>
+        <w:t xml:space="preserve"> </w:t>
+      </w:r>
+      <w:r>
+        <w:rPr>
+          <w:rStyle w:val="k"/>
+        </w:rPr>
+        <w:t>as</w:t>
+      </w:r>
+      <w:r>
+        <w:t xml:space="preserve"> </w:t>
+      </w:r>
+      <w:proofErr w:type="spellStart"/>
+      <w:r>
+        <w:rPr>
+          <w:rStyle w:val="nn"/>
+        </w:rPr>
+        <w:t>sns</w:t>
+      </w:r>
+      <w:proofErr w:type="spellEnd"/>
+    </w:p>
+    <w:p/>
+    <w:p>
+      <w:r>
+        <w:rPr>
+          <w:noProof/>
+        </w:rPr>
+        <w:lastRenderedPageBreak/>
+        <w:drawing>
+          <wp:inline distT="0" distB="0" distL="0" distR="0" wp14:anchorId="3CEFD92E" wp14:editId="524365B9">
+            <wp:extent cx="5731510" cy="4172585"/>
+            <wp:effectExtent l="0" t="0" r="2540" b="0"/>
+            <wp:docPr id="12" name="Picture 12"/>
+            <wp:cNvGraphicFramePr>
+              <a:graphicFrameLocks xmlns:a="http://schemas.openxmlformats.org/drawingml/2006/main" noChangeAspect="1"/>
+            </wp:cNvGraphicFramePr>
+            <a:graphic xmlns:a="http://schemas.openxmlformats.org/drawingml/2006/main">
+              <a:graphicData uri="http://schemas.openxmlformats.org/drawingml/2006/picture">
+                <pic:pic xmlns:pic="http://schemas.openxmlformats.org/drawingml/2006/picture">
+                  <pic:nvPicPr>
+                    <pic:cNvPr id="1" name=""/>
+                    <pic:cNvPicPr/>
+                  </pic:nvPicPr>
+                  <pic:blipFill>
+                    <a:blip r:embed="rId43"/>
+                    <a:stretch>
+                      <a:fillRect/>
+                    </a:stretch>
+                  </pic:blipFill>
+                  <pic:spPr>
+                    <a:xfrm>
+                      <a:off x="0" y="0"/>
+                      <a:ext cx="5731510" cy="4172585"/>
+                    </a:xfrm>
+                    <a:prstGeom prst="rect">
+                      <a:avLst/>
+                    </a:prstGeom>
+                  </pic:spPr>
+                </pic:pic>
+              </a:graphicData>
+            </a:graphic>
+          </wp:inline>
+        </w:drawing>
+      </w:r>
+    </w:p>
+    <w:p>
+      <w:pPr>
+        <w:rPr>
+          <w:i/>
+        </w:rPr>
+      </w:pPr>
+      <w:r>
+        <w:t xml:space="preserve">Maybe I could apply this to one element of the dataset (e.g. </w:t>
+      </w:r>
+      <w:bookmarkStart w:id="5" w:name="_Hlk26279845"/>
       <w:proofErr w:type="spellStart"/>
       <w:r>
         <w:rPr>
@@ -1708,29 +4086,22 @@
         <w:rPr>
           <w:i/>
         </w:rPr>
-        <w:t>proportion of non-retail business acres per town</w:t>
-      </w:r>
-      <w:r>
-        <w:rPr>
-          <w:i/>
-        </w:rPr>
-        <w:t>, or</w:t>
-      </w:r>
-    </w:p>
-    <w:p>
-      <w:pPr>
-        <w:rPr>
-          <w:i/>
-        </w:rPr>
-      </w:pPr>
-      <w:proofErr w:type="spellStart"/>
-      <w:r>
-        <w:rPr>
-          <w:b/>
-          <w:i/>
-          <w:iCs/>
-        </w:rPr>
-        <w:lastRenderedPageBreak/>
+        <w:t>proportion of non-retail business acres per town, or</w:t>
+      </w:r>
+    </w:p>
+    <w:p>
+      <w:pPr>
+        <w:rPr>
+          <w:i/>
+        </w:rPr>
+      </w:pPr>
+      <w:proofErr w:type="spellStart"/>
+      <w:r>
+        <w:rPr>
+          <w:b/>
+          <w:i/>
+          <w:iCs/>
+        </w:rPr>
         <w:t>chas</w:t>
       </w:r>
       <w:proofErr w:type="spellEnd"/>
@@ -1747,7 +4118,7 @@
         </w:rPr>
         <w:t>Charles River dummy variable (= 1 if tract bounds river; 0 otherwise).</w:t>
       </w:r>
-      <w:bookmarkEnd w:id="1"/>
+      <w:bookmarkEnd w:id="5"/>
       <w:r>
         <w:rPr>
           <w:i/>
@@ -1759,7 +4130,7 @@
       <w:r>
         <w:t xml:space="preserve">Website mentioned by Ian </w:t>
       </w:r>
-      <w:hyperlink r:id="rId22" w:history="1">
+      <w:hyperlink r:id="rId44" w:history="1">
         <w:r>
           <w:rPr>
             <w:rStyle w:val="Hyperlink"/>
@@ -1768,11 +4139,82 @@
         </w:r>
       </w:hyperlink>
     </w:p>
-    <w:p>
-      <w:bookmarkStart w:id="2" w:name="_GoBack"/>
-      <w:bookmarkEnd w:id="2"/>
-    </w:p>
     <w:p/>
+    <w:p>
+      <w:pPr>
+        <w:rPr>
+          <w:strike/>
+        </w:rPr>
+      </w:pPr>
+      <w:r>
+        <w:rPr>
+          <w:strike/>
+        </w:rPr>
+        <w:t xml:space="preserve">I decided at this point to move on to a different set of videos set up on Moodle by </w:t>
+      </w:r>
+      <w:proofErr w:type="spellStart"/>
+      <w:r>
+        <w:rPr>
+          <w:strike/>
+        </w:rPr>
+        <w:t>Dr.</w:t>
+      </w:r>
+      <w:proofErr w:type="spellEnd"/>
+      <w:r>
+        <w:rPr>
+          <w:strike/>
+        </w:rPr>
+        <w:t xml:space="preserve"> Ian McLoughlin to review the Dog Dataset I saw mentioned in our class </w:t>
+      </w:r>
+      <w:r>
+        <w:rPr>
+          <w:strike/>
+        </w:rPr>
+        <w:t>Outlook group</w:t>
+      </w:r>
+      <w:r>
+        <w:rPr>
+          <w:strike/>
+        </w:rPr>
+        <w:t xml:space="preserve"> (</w:t>
+      </w:r>
+      <w:r>
+        <w:rPr>
+          <w:strike/>
+        </w:rPr>
+        <w:t>Training neural networks</w:t>
+      </w:r>
+      <w:r>
+        <w:rPr>
+          <w:strike/>
+        </w:rPr>
+        <w:t>)</w:t>
+      </w:r>
+      <w:r>
+        <w:rPr>
+          <w:strike/>
+        </w:rPr>
+        <w:t xml:space="preserve">. I thought I would investigate to see if any </w:t>
+      </w:r>
+      <w:r>
+        <w:rPr>
+          <w:strike/>
+        </w:rPr>
+        <w:t xml:space="preserve">descriptive statistics and plots </w:t>
+      </w:r>
+      <w:r>
+        <w:rPr>
+          <w:strike/>
+        </w:rPr>
+        <w:t xml:space="preserve">were employed for the Dog Dataset which I could use in the same manner </w:t>
+      </w:r>
+      <w:r>
+        <w:rPr>
+          <w:strike/>
+        </w:rPr>
+        <w:t>to describe the Boston House Prices dataset.</w:t>
+      </w:r>
+    </w:p>
     <w:p>
       <w:pPr>
         <w:rPr>
@@ -1825,7 +4267,7 @@
                     </pic:cNvPicPr>
                   </pic:nvPicPr>
                   <pic:blipFill>
-                    <a:blip r:embed="rId23">
+                    <a:blip r:embed="rId45">
                       <a:extLst>
                         <a:ext uri="{28A0092B-C50C-407E-A947-70E740481C1C}">
                           <a14:useLocalDpi xmlns:a14="http://schemas.microsoft.com/office/drawing/2010/main" val="0"/>
@@ -1975,7 +4417,7 @@
           <w:strike/>
         </w:rPr>
       </w:pPr>
-      <w:hyperlink r:id="rId24" w:history="1">
+      <w:hyperlink r:id="rId46" w:history="1">
         <w:r>
           <w:rPr>
             <w:rStyle w:val="Hyperlink"/>
@@ -1993,7 +4435,7 @@
       </w:pPr>
     </w:p>
     <w:sectPr>
-      <w:headerReference w:type="default" r:id="rId25"/>
+      <w:headerReference w:type="default" r:id="rId47"/>
       <w:pgSz w:w="11906" w:h="16838"/>
       <w:pgMar w:top="1440" w:right="1440" w:bottom="1440" w:left="1440" w:header="708" w:footer="708" w:gutter="0"/>
       <w:cols w:space="708"/>
@@ -2109,9 +4551,9 @@
 <file path=word/numbering.xml><?xml version="1.0" encoding="utf-8"?>
 <w:numbering xmlns:wpc="http://schemas.microsoft.com/office/word/2010/wordprocessingCanvas" xmlns:cx="http://schemas.microsoft.com/office/drawing/2014/chartex" xmlns:cx1="http://schemas.microsoft.com/office/drawing/2015/9/8/chartex" xmlns:cx2="http://schemas.microsoft.com/office/drawing/2015/10/21/chartex" xmlns:cx3="http://schemas.microsoft.com/office/drawing/2016/5/9/chartex" xmlns:cx4="http://schemas.microsoft.com/office/drawing/2016/5/10/chartex" xmlns:cx5="http://schemas.microsoft.com/office/drawing/2016/5/11/chartex" xmlns:cx6="http://schemas.microsoft.com/office/drawing/2016/5/12/chartex" xmlns:cx7="http://schemas.microsoft.com/office/drawing/2016/5/13/chartex" xmlns:cx8="http://schemas.microsoft.com/office/drawing/2016/5/14/chartex" xmlns:mc="http://schemas.openxmlformats.org/markup-compatibility/2006" xmlns:aink="http://schemas.microsoft.com/office/drawing/2016/ink" xmlns:am3d="http://schemas.microsoft.com/office/drawing/2017/model3d" xmlns:o="urn:schemas-microsoft-com:office:office" xmlns:r="http://schemas.openxmlformats.org/officeDocument/2006/relationships" xmlns:m="http://schemas.openxmlformats.org/officeDocument/2006/math" xmlns:v="urn:schemas-microsoft-com:vml" xmlns:wp14="http://schemas.microsoft.com/office/word/2010/wordprocessingDrawing" xmlns:wp="http://schemas.openxmlformats.org/drawingml/2006/wordprocessingDrawing" xmlns:w10="urn:schemas-microsoft-com:office:word" xmlns:w="http://schemas.openxmlformats.org/wordprocessingml/2006/main" xmlns:w14="http://schemas.microsoft.com/office/word/2010/wordml" xmlns:w15="http://schemas.microsoft.com/office/word/2012/wordml" xmlns:w16cid="http://schemas.microsoft.com/office/word/2016/wordml/cid" xmlns:w16se="http://schemas.microsoft.com/office/word/2015/wordml/symex" xmlns:wpg="http://schemas.microsoft.com/office/word/2010/wordprocessingGroup" xmlns:wpi="http://schemas.microsoft.com/office/word/2010/wordprocessingInk" xmlns:wne="http://schemas.microsoft.com/office/word/2006/wordml" xmlns:wps="http://schemas.microsoft.com/office/word/2010/wordprocessingShape" mc:Ignorable="w14 w15 w16se w16cid wp14">
   <w:abstractNum w:abstractNumId="0" w15:restartNumberingAfterBreak="0">
-    <w:nsid w:val="41B17009"/>
+    <w:nsid w:val="0B044E6A"/>
     <w:multiLevelType w:val="hybridMultilevel"/>
-    <w:tmpl w:val="DED899C4"/>
+    <w:tmpl w:val="6D6AE3CA"/>
     <w:lvl w:ilvl="0" w:tplc="0809000F">
       <w:start w:val="1"/>
       <w:numFmt w:val="decimal"/>
@@ -2198,6 +4640,244 @@
     </w:lvl>
   </w:abstractNum>
   <w:abstractNum w:abstractNumId="1" w15:restartNumberingAfterBreak="0">
+    <w:nsid w:val="2E663E7D"/>
+    <w:multiLevelType w:val="multilevel"/>
+    <w:tmpl w:val="120CD460"/>
+    <w:lvl w:ilvl="0">
+      <w:start w:val="1"/>
+      <w:numFmt w:val="bullet"/>
+      <w:lvlText w:val=""/>
+      <w:lvlJc w:val="left"/>
+      <w:pPr>
+        <w:tabs>
+          <w:tab w:val="num" w:pos="720"/>
+        </w:tabs>
+        <w:ind w:left="720" w:hanging="360"/>
+      </w:pPr>
+      <w:rPr>
+        <w:rFonts w:ascii="Symbol" w:hAnsi="Symbol" w:hint="default"/>
+        <w:sz w:val="20"/>
+      </w:rPr>
+    </w:lvl>
+    <w:lvl w:ilvl="1" w:tentative="1">
+      <w:start w:val="1"/>
+      <w:numFmt w:val="bullet"/>
+      <w:lvlText w:val="o"/>
+      <w:lvlJc w:val="left"/>
+      <w:pPr>
+        <w:tabs>
+          <w:tab w:val="num" w:pos="1440"/>
+        </w:tabs>
+        <w:ind w:left="1440" w:hanging="360"/>
+      </w:pPr>
+      <w:rPr>
+        <w:rFonts w:ascii="Courier New" w:hAnsi="Courier New" w:hint="default"/>
+        <w:sz w:val="20"/>
+      </w:rPr>
+    </w:lvl>
+    <w:lvl w:ilvl="2" w:tentative="1">
+      <w:start w:val="1"/>
+      <w:numFmt w:val="bullet"/>
+      <w:lvlText w:val=""/>
+      <w:lvlJc w:val="left"/>
+      <w:pPr>
+        <w:tabs>
+          <w:tab w:val="num" w:pos="2160"/>
+        </w:tabs>
+        <w:ind w:left="2160" w:hanging="360"/>
+      </w:pPr>
+      <w:rPr>
+        <w:rFonts w:ascii="Wingdings" w:hAnsi="Wingdings" w:hint="default"/>
+        <w:sz w:val="20"/>
+      </w:rPr>
+    </w:lvl>
+    <w:lvl w:ilvl="3" w:tentative="1">
+      <w:start w:val="1"/>
+      <w:numFmt w:val="bullet"/>
+      <w:lvlText w:val=""/>
+      <w:lvlJc w:val="left"/>
+      <w:pPr>
+        <w:tabs>
+          <w:tab w:val="num" w:pos="2880"/>
+        </w:tabs>
+        <w:ind w:left="2880" w:hanging="360"/>
+      </w:pPr>
+      <w:rPr>
+        <w:rFonts w:ascii="Wingdings" w:hAnsi="Wingdings" w:hint="default"/>
+        <w:sz w:val="20"/>
+      </w:rPr>
+    </w:lvl>
+    <w:lvl w:ilvl="4" w:tentative="1">
+      <w:start w:val="1"/>
+      <w:numFmt w:val="bullet"/>
+      <w:lvlText w:val=""/>
+      <w:lvlJc w:val="left"/>
+      <w:pPr>
+        <w:tabs>
+          <w:tab w:val="num" w:pos="3600"/>
+        </w:tabs>
+        <w:ind w:left="3600" w:hanging="360"/>
+      </w:pPr>
+      <w:rPr>
+        <w:rFonts w:ascii="Wingdings" w:hAnsi="Wingdings" w:hint="default"/>
+        <w:sz w:val="20"/>
+      </w:rPr>
+    </w:lvl>
+    <w:lvl w:ilvl="5" w:tentative="1">
+      <w:start w:val="1"/>
+      <w:numFmt w:val="bullet"/>
+      <w:lvlText w:val=""/>
+      <w:lvlJc w:val="left"/>
+      <w:pPr>
+        <w:tabs>
+          <w:tab w:val="num" w:pos="4320"/>
+        </w:tabs>
+        <w:ind w:left="4320" w:hanging="360"/>
+      </w:pPr>
+      <w:rPr>
+        <w:rFonts w:ascii="Wingdings" w:hAnsi="Wingdings" w:hint="default"/>
+        <w:sz w:val="20"/>
+      </w:rPr>
+    </w:lvl>
+    <w:lvl w:ilvl="6" w:tentative="1">
+      <w:start w:val="1"/>
+      <w:numFmt w:val="bullet"/>
+      <w:lvlText w:val=""/>
+      <w:lvlJc w:val="left"/>
+      <w:pPr>
+        <w:tabs>
+          <w:tab w:val="num" w:pos="5040"/>
+        </w:tabs>
+        <w:ind w:left="5040" w:hanging="360"/>
+      </w:pPr>
+      <w:rPr>
+        <w:rFonts w:ascii="Wingdings" w:hAnsi="Wingdings" w:hint="default"/>
+        <w:sz w:val="20"/>
+      </w:rPr>
+    </w:lvl>
+    <w:lvl w:ilvl="7" w:tentative="1">
+      <w:start w:val="1"/>
+      <w:numFmt w:val="bullet"/>
+      <w:lvlText w:val=""/>
+      <w:lvlJc w:val="left"/>
+      <w:pPr>
+        <w:tabs>
+          <w:tab w:val="num" w:pos="5760"/>
+        </w:tabs>
+        <w:ind w:left="5760" w:hanging="360"/>
+      </w:pPr>
+      <w:rPr>
+        <w:rFonts w:ascii="Wingdings" w:hAnsi="Wingdings" w:hint="default"/>
+        <w:sz w:val="20"/>
+      </w:rPr>
+    </w:lvl>
+    <w:lvl w:ilvl="8" w:tentative="1">
+      <w:start w:val="1"/>
+      <w:numFmt w:val="bullet"/>
+      <w:lvlText w:val=""/>
+      <w:lvlJc w:val="left"/>
+      <w:pPr>
+        <w:tabs>
+          <w:tab w:val="num" w:pos="6480"/>
+        </w:tabs>
+        <w:ind w:left="6480" w:hanging="360"/>
+      </w:pPr>
+      <w:rPr>
+        <w:rFonts w:ascii="Wingdings" w:hAnsi="Wingdings" w:hint="default"/>
+        <w:sz w:val="20"/>
+      </w:rPr>
+    </w:lvl>
+  </w:abstractNum>
+  <w:abstractNum w:abstractNumId="2" w15:restartNumberingAfterBreak="0">
+    <w:nsid w:val="41B17009"/>
+    <w:multiLevelType w:val="hybridMultilevel"/>
+    <w:tmpl w:val="DED899C4"/>
+    <w:lvl w:ilvl="0" w:tplc="0809000F">
+      <w:start w:val="1"/>
+      <w:numFmt w:val="decimal"/>
+      <w:lvlText w:val="%1."/>
+      <w:lvlJc w:val="left"/>
+      <w:pPr>
+        <w:ind w:left="720" w:hanging="360"/>
+      </w:pPr>
+      <w:rPr>
+        <w:rFonts w:hint="default"/>
+      </w:rPr>
+    </w:lvl>
+    <w:lvl w:ilvl="1" w:tplc="08090019" w:tentative="1">
+      <w:start w:val="1"/>
+      <w:numFmt w:val="lowerLetter"/>
+      <w:lvlText w:val="%2."/>
+      <w:lvlJc w:val="left"/>
+      <w:pPr>
+        <w:ind w:left="1440" w:hanging="360"/>
+      </w:pPr>
+    </w:lvl>
+    <w:lvl w:ilvl="2" w:tplc="0809001B" w:tentative="1">
+      <w:start w:val="1"/>
+      <w:numFmt w:val="lowerRoman"/>
+      <w:lvlText w:val="%3."/>
+      <w:lvlJc w:val="right"/>
+      <w:pPr>
+        <w:ind w:left="2160" w:hanging="180"/>
+      </w:pPr>
+    </w:lvl>
+    <w:lvl w:ilvl="3" w:tplc="0809000F" w:tentative="1">
+      <w:start w:val="1"/>
+      <w:numFmt w:val="decimal"/>
+      <w:lvlText w:val="%4."/>
+      <w:lvlJc w:val="left"/>
+      <w:pPr>
+        <w:ind w:left="2880" w:hanging="360"/>
+      </w:pPr>
+    </w:lvl>
+    <w:lvl w:ilvl="4" w:tplc="08090019" w:tentative="1">
+      <w:start w:val="1"/>
+      <w:numFmt w:val="lowerLetter"/>
+      <w:lvlText w:val="%5."/>
+      <w:lvlJc w:val="left"/>
+      <w:pPr>
+        <w:ind w:left="3600" w:hanging="360"/>
+      </w:pPr>
+    </w:lvl>
+    <w:lvl w:ilvl="5" w:tplc="0809001B" w:tentative="1">
+      <w:start w:val="1"/>
+      <w:numFmt w:val="lowerRoman"/>
+      <w:lvlText w:val="%6."/>
+      <w:lvlJc w:val="right"/>
+      <w:pPr>
+        <w:ind w:left="4320" w:hanging="180"/>
+      </w:pPr>
+    </w:lvl>
+    <w:lvl w:ilvl="6" w:tplc="0809000F" w:tentative="1">
+      <w:start w:val="1"/>
+      <w:numFmt w:val="decimal"/>
+      <w:lvlText w:val="%7."/>
+      <w:lvlJc w:val="left"/>
+      <w:pPr>
+        <w:ind w:left="5040" w:hanging="360"/>
+      </w:pPr>
+    </w:lvl>
+    <w:lvl w:ilvl="7" w:tplc="08090019" w:tentative="1">
+      <w:start w:val="1"/>
+      <w:numFmt w:val="lowerLetter"/>
+      <w:lvlText w:val="%8."/>
+      <w:lvlJc w:val="left"/>
+      <w:pPr>
+        <w:ind w:left="5760" w:hanging="360"/>
+      </w:pPr>
+    </w:lvl>
+    <w:lvl w:ilvl="8" w:tplc="0809001B" w:tentative="1">
+      <w:start w:val="1"/>
+      <w:numFmt w:val="lowerRoman"/>
+      <w:lvlText w:val="%9."/>
+      <w:lvlJc w:val="right"/>
+      <w:pPr>
+        <w:ind w:left="6480" w:hanging="180"/>
+      </w:pPr>
+    </w:lvl>
+  </w:abstractNum>
+  <w:abstractNum w:abstractNumId="3" w15:restartNumberingAfterBreak="0">
     <w:nsid w:val="4A166668"/>
     <w:multiLevelType w:val="hybridMultilevel"/>
     <w:tmpl w:val="EFD0C300"/>
@@ -2309,7 +4989,7 @@
       </w:rPr>
     </w:lvl>
   </w:abstractNum>
-  <w:abstractNum w:abstractNumId="2" w15:restartNumberingAfterBreak="0">
+  <w:abstractNum w:abstractNumId="4" w15:restartNumberingAfterBreak="0">
     <w:nsid w:val="608346A8"/>
     <w:multiLevelType w:val="hybridMultilevel"/>
     <w:tmpl w:val="D9DC9024"/>
@@ -2422,13 +5102,19 @@
     </w:lvl>
   </w:abstractNum>
   <w:num w:numId="1">
+    <w:abstractNumId w:val="3"/>
+  </w:num>
+  <w:num w:numId="2">
+    <w:abstractNumId w:val="2"/>
+  </w:num>
+  <w:num w:numId="3">
+    <w:abstractNumId w:val="4"/>
+  </w:num>
+  <w:num w:numId="4">
     <w:abstractNumId w:val="1"/>
   </w:num>
-  <w:num w:numId="2">
+  <w:num w:numId="5">
     <w:abstractNumId w:val="0"/>
-  </w:num>
-  <w:num w:numId="3">
-    <w:abstractNumId w:val="2"/>
   </w:num>
 </w:numbering>
 </file>
@@ -2834,7 +5520,6 @@
   <w:style w:type="character" w:default="1" w:styleId="DefaultParagraphFont">
     <w:name w:val="Default Paragraph Font"/>
     <w:uiPriority w:val="1"/>
-    <w:semiHidden/>
     <w:unhideWhenUsed/>
   </w:style>
   <w:style w:type="table" w:default="1" w:styleId="TableNormal">
@@ -2990,6 +5675,109 @@
     <w:link w:val="Footer"/>
     <w:uiPriority w:val="99"/>
     <w:rsid w:val="00B855FF"/>
+  </w:style>
+  <w:style w:type="paragraph" w:styleId="HTMLPreformatted">
+    <w:name w:val="HTML Preformatted"/>
+    <w:basedOn w:val="Normal"/>
+    <w:link w:val="HTMLPreformattedChar"/>
+    <w:uiPriority w:val="99"/>
+    <w:semiHidden/>
+    <w:unhideWhenUsed/>
+    <w:rsid w:val="00881A82"/>
+    <w:pPr>
+      <w:tabs>
+        <w:tab w:val="left" w:pos="916"/>
+        <w:tab w:val="left" w:pos="1832"/>
+        <w:tab w:val="left" w:pos="2748"/>
+        <w:tab w:val="left" w:pos="3664"/>
+        <w:tab w:val="left" w:pos="4580"/>
+        <w:tab w:val="left" w:pos="5496"/>
+        <w:tab w:val="left" w:pos="6412"/>
+        <w:tab w:val="left" w:pos="7328"/>
+        <w:tab w:val="left" w:pos="8244"/>
+        <w:tab w:val="left" w:pos="9160"/>
+        <w:tab w:val="left" w:pos="10076"/>
+        <w:tab w:val="left" w:pos="10992"/>
+        <w:tab w:val="left" w:pos="11908"/>
+        <w:tab w:val="left" w:pos="12824"/>
+        <w:tab w:val="left" w:pos="13740"/>
+        <w:tab w:val="left" w:pos="14656"/>
+      </w:tabs>
+      <w:spacing w:after="0" w:line="240" w:lineRule="auto"/>
+    </w:pPr>
+    <w:rPr>
+      <w:rFonts w:ascii="Courier New" w:eastAsia="Times New Roman" w:hAnsi="Courier New" w:cs="Courier New"/>
+      <w:sz w:val="20"/>
+      <w:szCs w:val="20"/>
+      <w:lang w:eastAsia="en-GB"/>
+    </w:rPr>
+  </w:style>
+  <w:style w:type="character" w:customStyle="1" w:styleId="HTMLPreformattedChar">
+    <w:name w:val="HTML Preformatted Char"/>
+    <w:basedOn w:val="DefaultParagraphFont"/>
+    <w:link w:val="HTMLPreformatted"/>
+    <w:uiPriority w:val="99"/>
+    <w:semiHidden/>
+    <w:rsid w:val="00881A82"/>
+    <w:rPr>
+      <w:rFonts w:ascii="Courier New" w:eastAsia="Times New Roman" w:hAnsi="Courier New" w:cs="Courier New"/>
+      <w:sz w:val="20"/>
+      <w:szCs w:val="20"/>
+      <w:lang w:eastAsia="en-GB"/>
+    </w:rPr>
+  </w:style>
+  <w:style w:type="character" w:customStyle="1" w:styleId="c1">
+    <w:name w:val="c1"/>
+    <w:basedOn w:val="DefaultParagraphFont"/>
+    <w:rsid w:val="00881A82"/>
+  </w:style>
+  <w:style w:type="character" w:customStyle="1" w:styleId="n">
+    <w:name w:val="n"/>
+    <w:basedOn w:val="DefaultParagraphFont"/>
+    <w:rsid w:val="00881A82"/>
+  </w:style>
+  <w:style w:type="character" w:customStyle="1" w:styleId="o">
+    <w:name w:val="o"/>
+    <w:basedOn w:val="DefaultParagraphFont"/>
+    <w:rsid w:val="00881A82"/>
+  </w:style>
+  <w:style w:type="character" w:customStyle="1" w:styleId="p">
+    <w:name w:val="p"/>
+    <w:basedOn w:val="DefaultParagraphFont"/>
+    <w:rsid w:val="00881A82"/>
+  </w:style>
+  <w:style w:type="character" w:customStyle="1" w:styleId="mi">
+    <w:name w:val="mi"/>
+    <w:basedOn w:val="DefaultParagraphFont"/>
+    <w:rsid w:val="00881A82"/>
+  </w:style>
+  <w:style w:type="character" w:customStyle="1" w:styleId="mf">
+    <w:name w:val="mf"/>
+    <w:basedOn w:val="DefaultParagraphFont"/>
+    <w:rsid w:val="00881A82"/>
+  </w:style>
+  <w:style w:type="character" w:customStyle="1" w:styleId="kn">
+    <w:name w:val="kn"/>
+    <w:basedOn w:val="DefaultParagraphFont"/>
+    <w:rsid w:val="00881A82"/>
+  </w:style>
+  <w:style w:type="character" w:customStyle="1" w:styleId="nn">
+    <w:name w:val="nn"/>
+    <w:basedOn w:val="DefaultParagraphFont"/>
+    <w:rsid w:val="00881A82"/>
+  </w:style>
+  <w:style w:type="character" w:customStyle="1" w:styleId="k">
+    <w:name w:val="k"/>
+    <w:basedOn w:val="DefaultParagraphFont"/>
+    <w:rsid w:val="00881A82"/>
+  </w:style>
+  <w:style w:type="character" w:customStyle="1" w:styleId="ansi-red-intense-fg1">
+    <w:name w:val="ansi-red-intense-fg1"/>
+    <w:basedOn w:val="DefaultParagraphFont"/>
+    <w:rsid w:val="0055379B"/>
+    <w:rPr>
+      <w:color w:val="B22B31"/>
+    </w:rPr>
   </w:style>
 </w:styles>
 </file>

</xml_diff>

<commit_message>
Most up to date documents
Etain's work and brainstorming on; 
* (20%) Describe: Create a git repository and make it available online for the lecturer to clone. The repository should contain all your work for this assessment. Within the repository, create a jupyter [6] notebook that uses descriptive statistics and plots to describe the Boston House Prices [1] dataset. This part is worth 20% of your overall mark. 
* (20%) Infer: To the above jupyter notebook, add a section where you use inferential statisticstoanalysewhetherthereisasigniﬁcantdiﬀerenceinmedianhouseprices between houses that are along the Charles river and those that aren’t. You should explain and discuss your ﬁndings within the notebook. This part is also worth 20%.
</commit_message>
<xml_diff>
--- a/First 20% of the project.docx
+++ b/First 20% of the project.docx
@@ -1543,19 +1543,7 @@
           <w:rPr>
             <w:rStyle w:val="Hyperlink"/>
           </w:rPr>
-          <w:t>https://subscription.packtpub.com/book/big_data_and_business_intelligence/9781789958171/1/ch01lvl1sec04</w:t>
-        </w:r>
-        <w:r>
-          <w:rPr>
-            <w:rStyle w:val="Hyperlink"/>
-          </w:rPr>
-          <w:t>/</w:t>
-        </w:r>
-        <w:r>
-          <w:rPr>
-            <w:rStyle w:val="Hyperlink"/>
-          </w:rPr>
-          <w:t>our-first-analysis-the-boston-housing-dataset</w:t>
+          <w:t>https://subscription.packtpub.com/book/big_data_and_business_intelligence/9781789958171/1/ch01lvl1sec04/our-first-analysis-the-boston-housing-dataset</w:t>
         </w:r>
       </w:hyperlink>
       <w:r>
@@ -2113,16 +2101,7 @@
           <w:sz w:val="18"/>
           <w:szCs w:val="18"/>
         </w:rPr>
-        <w:t>' is not defined</w:t>
-      </w:r>
-      <w:r>
-        <w:rPr>
-          <w:rFonts w:ascii="Courier New" w:hAnsi="Courier New" w:cs="Courier New"/>
-          <w:color w:val="000000"/>
-          <w:sz w:val="18"/>
-          <w:szCs w:val="18"/>
-        </w:rPr>
-        <w:t>’.</w:t>
+        <w:t>' is not defined’.</w:t>
       </w:r>
     </w:p>
     <w:p>
@@ -2883,13 +2862,7 @@
         <w:rPr>
           <w:iCs/>
         </w:rPr>
-        <w:t xml:space="preserve"> Notebook</w:t>
-      </w:r>
-      <w:r>
-        <w:rPr>
-          <w:iCs/>
-        </w:rPr>
-        <w:t xml:space="preserve"> and the website, there are only 13 keys;</w:t>
+        <w:t xml:space="preserve"> Notebook and the website, there are only 13 keys;</w:t>
       </w:r>
     </w:p>
     <w:p>
@@ -3111,15 +3084,7 @@
           <w:i/>
           <w:iCs/>
         </w:rPr>
-        <w:t>)</w:t>
-      </w:r>
-      <w:r>
-        <w:rPr>
-          <w:b/>
-          <w:i/>
-          <w:iCs/>
-        </w:rPr>
-        <w:t xml:space="preserve"> </w:t>
+        <w:t xml:space="preserve">) </w:t>
       </w:r>
       <w:r>
         <w:rPr>
@@ -3150,19 +3115,7 @@
         <w:rPr>
           <w:iCs/>
         </w:rPr>
-        <w:t xml:space="preserve"> Notebook </w:t>
-      </w:r>
-      <w:r>
-        <w:rPr>
-          <w:iCs/>
-        </w:rPr>
-        <w:t>and</w:t>
-      </w:r>
-      <w:r>
-        <w:rPr>
-          <w:iCs/>
-        </w:rPr>
-        <w:t xml:space="preserve"> on the </w:t>
+        <w:t xml:space="preserve"> Notebook and on the </w:t>
       </w:r>
       <w:hyperlink r:id="rId36" w:history="1">
         <w:r>
@@ -3177,13 +3130,7 @@
         <w:rPr>
           <w:iCs/>
         </w:rPr>
-        <w:t xml:space="preserve"> website</w:t>
-      </w:r>
-      <w:r>
-        <w:rPr>
-          <w:iCs/>
-        </w:rPr>
-        <w:t>;</w:t>
+        <w:t xml:space="preserve"> website;</w:t>
       </w:r>
     </w:p>
     <w:p>
@@ -3317,6 +3264,11 @@
     </w:p>
     <w:p/>
     <w:p>
+      <w:pPr>
+        <w:pBdr>
+          <w:bottom w:val="single" w:sz="12" w:space="1" w:color="auto"/>
+        </w:pBdr>
+      </w:pPr>
       <w:r>
         <w:lastRenderedPageBreak/>
         <w:t>Note: I stopped at step 13. Continue from here tomorrow.</w:t>
@@ -3349,6 +3301,172 @@
       </w:r>
       <w:r>
         <w:t>.</w:t>
+      </w:r>
+    </w:p>
+    <w:p/>
+    <w:p>
+      <w:r>
+        <w:t>15.12.19</w:t>
+      </w:r>
+    </w:p>
+    <w:p>
+      <w:r>
+        <w:t xml:space="preserve">40 made up </w:t>
+      </w:r>
+      <w:proofErr w:type="gramStart"/>
+      <w:r>
+        <w:t>myself</w:t>
+      </w:r>
+      <w:proofErr w:type="gramEnd"/>
+      <w:r>
+        <w:t xml:space="preserve"> (inserted </w:t>
+      </w:r>
+      <w:proofErr w:type="spellStart"/>
+      <w:r>
+        <w:t>chas</w:t>
+      </w:r>
+      <w:proofErr w:type="spellEnd"/>
+      <w:r>
+        <w:t xml:space="preserve"> instead of rm in step 2)</w:t>
+      </w:r>
+    </w:p>
+    <w:p>
+      <w:r>
+        <w:rPr>
+          <w:noProof/>
+        </w:rPr>
+        <w:drawing>
+          <wp:inline distT="0" distB="0" distL="0" distR="0" wp14:anchorId="1642031D" wp14:editId="54269126">
+            <wp:extent cx="5731510" cy="2722245"/>
+            <wp:effectExtent l="0" t="0" r="2540" b="1905"/>
+            <wp:docPr id="23" name="Picture 23"/>
+            <wp:cNvGraphicFramePr>
+              <a:graphicFrameLocks xmlns:a="http://schemas.openxmlformats.org/drawingml/2006/main" noChangeAspect="1"/>
+            </wp:cNvGraphicFramePr>
+            <a:graphic xmlns:a="http://schemas.openxmlformats.org/drawingml/2006/main">
+              <a:graphicData uri="http://schemas.openxmlformats.org/drawingml/2006/picture">
+                <pic:pic xmlns:pic="http://schemas.openxmlformats.org/drawingml/2006/picture">
+                  <pic:nvPicPr>
+                    <pic:cNvPr id="1" name=""/>
+                    <pic:cNvPicPr/>
+                  </pic:nvPicPr>
+                  <pic:blipFill>
+                    <a:blip r:embed="rId39"/>
+                    <a:stretch>
+                      <a:fillRect/>
+                    </a:stretch>
+                  </pic:blipFill>
+                  <pic:spPr>
+                    <a:xfrm>
+                      <a:off x="0" y="0"/>
+                      <a:ext cx="5731510" cy="2722245"/>
+                    </a:xfrm>
+                    <a:prstGeom prst="rect">
+                      <a:avLst/>
+                    </a:prstGeom>
+                  </pic:spPr>
+                </pic:pic>
+              </a:graphicData>
+            </a:graphic>
+          </wp:inline>
+        </w:drawing>
+      </w:r>
+    </w:p>
+    <w:p>
+      <w:r>
+        <w:t>stuck at step 5</w:t>
+      </w:r>
+    </w:p>
+    <w:p>
+      <w:r>
+        <w:rPr>
+          <w:noProof/>
+        </w:rPr>
+        <w:drawing>
+          <wp:inline distT="0" distB="0" distL="0" distR="0" wp14:anchorId="3236379A" wp14:editId="59F4152A">
+            <wp:extent cx="5731510" cy="3238500"/>
+            <wp:effectExtent l="0" t="0" r="2540" b="0"/>
+            <wp:docPr id="25" name="Picture 25"/>
+            <wp:cNvGraphicFramePr>
+              <a:graphicFrameLocks xmlns:a="http://schemas.openxmlformats.org/drawingml/2006/main" noChangeAspect="1"/>
+            </wp:cNvGraphicFramePr>
+            <a:graphic xmlns:a="http://schemas.openxmlformats.org/drawingml/2006/main">
+              <a:graphicData uri="http://schemas.openxmlformats.org/drawingml/2006/picture">
+                <pic:pic xmlns:pic="http://schemas.openxmlformats.org/drawingml/2006/picture">
+                  <pic:nvPicPr>
+                    <pic:cNvPr id="1" name=""/>
+                    <pic:cNvPicPr/>
+                  </pic:nvPicPr>
+                  <pic:blipFill>
+                    <a:blip r:embed="rId40"/>
+                    <a:stretch>
+                      <a:fillRect/>
+                    </a:stretch>
+                  </pic:blipFill>
+                  <pic:spPr>
+                    <a:xfrm>
+                      <a:off x="0" y="0"/>
+                      <a:ext cx="5731510" cy="3238500"/>
+                    </a:xfrm>
+                    <a:prstGeom prst="rect">
+                      <a:avLst/>
+                    </a:prstGeom>
+                  </pic:spPr>
+                </pic:pic>
+              </a:graphicData>
+            </a:graphic>
+          </wp:inline>
+        </w:drawing>
+      </w:r>
+    </w:p>
+    <w:p>
+      <w:r>
+        <w:t xml:space="preserve">Realised that </w:t>
+      </w:r>
+      <w:r>
+        <w:t xml:space="preserve">my </w:t>
+      </w:r>
+      <w:r>
+        <w:t xml:space="preserve">notebook was indicating </w:t>
+      </w:r>
+      <w:r>
+        <w:t xml:space="preserve">to me </w:t>
+      </w:r>
+      <w:r>
+        <w:t xml:space="preserve">what was wrong with </w:t>
+      </w:r>
+      <w:r>
+        <w:rPr>
+          <w:highlight w:val="yellow"/>
+        </w:rPr>
+        <w:t>^</w:t>
+      </w:r>
+      <w:r>
+        <w:t xml:space="preserve"> - I googled it https://realpython.com/invalid-syntax-python/</w:t>
+      </w:r>
+    </w:p>
+    <w:p>
+      <w:r>
+        <w:t xml:space="preserve">Moved that part to the second line and ran code – </w:t>
+      </w:r>
+      <w:proofErr w:type="gramStart"/>
+      <w:r>
+        <w:t>it</w:t>
+      </w:r>
+      <w:proofErr w:type="gramEnd"/>
+      <w:r>
+        <w:t xml:space="preserve"> kind of worked </w:t>
+      </w:r>
+    </w:p>
+    <w:p>
+      <w:r>
+        <w:t xml:space="preserve">(Note – insert this code again for Ian to show error message including ^ and </w:t>
+      </w:r>
+      <w:r>
+        <w:t>invalid-syntax</w:t>
+      </w:r>
+      <w:r>
+        <w:t>)</w:t>
       </w:r>
       <w:bookmarkStart w:id="4" w:name="_GoBack"/>
       <w:bookmarkEnd w:id="4"/>
@@ -3400,9 +3518,6 @@
     <w:p/>
     <w:p/>
     <w:p/>
-    <w:p/>
-    <w:p/>
-    <w:p/>
     <w:p>
       <w:r>
         <w:t xml:space="preserve">Having arrived at this stage, I decided to review some of Ian’s videos on Moodle again to see if I can figure out how to </w:t>
@@ -3422,7 +3537,7 @@
       <w:r>
         <w:t xml:space="preserve"> </w:t>
       </w:r>
-      <w:hyperlink r:id="rId39" w:history="1">
+      <w:hyperlink r:id="rId41" w:history="1">
         <w:r>
           <w:rPr>
             <w:rStyle w:val="Hyperlink"/>
@@ -3576,181 +3691,6 @@
             <wp:extent cx="5731510" cy="3145790"/>
             <wp:effectExtent l="0" t="0" r="2540" b="0"/>
             <wp:docPr id="10" name="Picture 10"/>
-            <wp:cNvGraphicFramePr>
-              <a:graphicFrameLocks xmlns:a="http://schemas.openxmlformats.org/drawingml/2006/main" noChangeAspect="1"/>
-            </wp:cNvGraphicFramePr>
-            <a:graphic xmlns:a="http://schemas.openxmlformats.org/drawingml/2006/main">
-              <a:graphicData uri="http://schemas.openxmlformats.org/drawingml/2006/picture">
-                <pic:pic xmlns:pic="http://schemas.openxmlformats.org/drawingml/2006/picture">
-                  <pic:nvPicPr>
-                    <pic:cNvPr id="1" name=""/>
-                    <pic:cNvPicPr/>
-                  </pic:nvPicPr>
-                  <pic:blipFill>
-                    <a:blip r:embed="rId40"/>
-                    <a:stretch>
-                      <a:fillRect/>
-                    </a:stretch>
-                  </pic:blipFill>
-                  <pic:spPr>
-                    <a:xfrm>
-                      <a:off x="0" y="0"/>
-                      <a:ext cx="5731510" cy="3145790"/>
-                    </a:xfrm>
-                    <a:prstGeom prst="rect">
-                      <a:avLst/>
-                    </a:prstGeom>
-                  </pic:spPr>
-                </pic:pic>
-              </a:graphicData>
-            </a:graphic>
-          </wp:inline>
-        </w:drawing>
-      </w:r>
-    </w:p>
-    <w:p>
-      <w:r>
-        <w:t xml:space="preserve">Maybe this will be useful to me at a later stage. </w:t>
-      </w:r>
-    </w:p>
-    <w:p>
-      <w:r>
-        <w:t>This technique is d</w:t>
-      </w:r>
-      <w:r>
-        <w:t xml:space="preserve">esigned to give an uncertain output for the same input. ‘Stochastic’ – relying on some type of a probability distribution for the outcome – as described by Ian. 8mins. </w:t>
-      </w:r>
-      <w:r>
-        <w:t xml:space="preserve">Ian supplied some code in a </w:t>
-      </w:r>
-      <w:proofErr w:type="spellStart"/>
-      <w:r>
-        <w:t>Jupyter</w:t>
-      </w:r>
-      <w:proofErr w:type="spellEnd"/>
-      <w:r>
-        <w:t xml:space="preserve"> Notebook (</w:t>
-      </w:r>
-      <w:hyperlink r:id="rId41" w:history="1">
-        <w:r>
-          <w:rPr>
-            <w:rStyle w:val="Hyperlink"/>
-          </w:rPr>
-          <w:t>https://nbviewer.jupyter.org/github/ianmcloughlin/jupyter-teaching-notebooks/blob/master/coin-flip.ipynb</w:t>
-        </w:r>
-      </w:hyperlink>
-      <w:r>
-        <w:t xml:space="preserve">) describing this; </w:t>
-      </w:r>
-    </w:p>
-    <w:p>
-      <w:pPr>
-        <w:pStyle w:val="HTMLPreformatted"/>
-      </w:pPr>
-      <w:r>
-        <w:rPr>
-          <w:rStyle w:val="c1"/>
-        </w:rPr>
-        <w:t># Flip a fair coin 1000 times - how many heads?</w:t>
-      </w:r>
-    </w:p>
-    <w:p>
-      <w:pPr>
-        <w:pStyle w:val="HTMLPreformatted"/>
-      </w:pPr>
-      <w:proofErr w:type="spellStart"/>
-      <w:proofErr w:type="gramStart"/>
-      <w:r>
-        <w:rPr>
-          <w:rStyle w:val="n"/>
-        </w:rPr>
-        <w:t>np</w:t>
-      </w:r>
-      <w:r>
-        <w:rPr>
-          <w:rStyle w:val="o"/>
-        </w:rPr>
-        <w:t>.</w:t>
-      </w:r>
-      <w:r>
-        <w:rPr>
-          <w:rStyle w:val="n"/>
-        </w:rPr>
-        <w:t>random</w:t>
-      </w:r>
-      <w:proofErr w:type="gramEnd"/>
-      <w:r>
-        <w:rPr>
-          <w:rStyle w:val="o"/>
-        </w:rPr>
-        <w:t>.</w:t>
-      </w:r>
-      <w:r>
-        <w:rPr>
-          <w:rStyle w:val="n"/>
-        </w:rPr>
-        <w:t>binomial</w:t>
-      </w:r>
-      <w:proofErr w:type="spellEnd"/>
-      <w:r>
-        <w:rPr>
-          <w:rStyle w:val="p"/>
-        </w:rPr>
-        <w:t>(</w:t>
-      </w:r>
-      <w:r>
-        <w:rPr>
-          <w:rStyle w:val="mi"/>
-        </w:rPr>
-        <w:t>1000</w:t>
-      </w:r>
-      <w:r>
-        <w:rPr>
-          <w:rStyle w:val="p"/>
-        </w:rPr>
-        <w:t>,</w:t>
-      </w:r>
-      <w:r>
-        <w:t xml:space="preserve"> </w:t>
-      </w:r>
-      <w:r>
-        <w:rPr>
-          <w:rStyle w:val="mf"/>
-        </w:rPr>
-        <w:t>0.5</w:t>
-      </w:r>
-      <w:r>
-        <w:rPr>
-          <w:rStyle w:val="p"/>
-        </w:rPr>
-        <w:t>,</w:t>
-      </w:r>
-      <w:r>
-        <w:t xml:space="preserve"> </w:t>
-      </w:r>
-      <w:r>
-        <w:rPr>
-          <w:rStyle w:val="mi"/>
-        </w:rPr>
-        <w:t>1</w:t>
-      </w:r>
-      <w:r>
-        <w:rPr>
-          <w:rStyle w:val="p"/>
-        </w:rPr>
-        <w:t>)</w:t>
-      </w:r>
-    </w:p>
-    <w:p>
-      <w:r>
-        <w:rPr>
-          <w:noProof/>
-        </w:rPr>
-        <w:drawing>
-          <wp:inline distT="0" distB="0" distL="0" distR="0" wp14:anchorId="20D1CFF6" wp14:editId="586D60A3">
-            <wp:extent cx="4885714" cy="895238"/>
-            <wp:effectExtent l="0" t="0" r="0" b="635"/>
-            <wp:docPr id="11" name="Picture 11"/>
             <wp:cNvGraphicFramePr>
               <a:graphicFrameLocks xmlns:a="http://schemas.openxmlformats.org/drawingml/2006/main" noChangeAspect="1"/>
             </wp:cNvGraphicFramePr>
@@ -3770,6 +3710,181 @@
                   <pic:spPr>
                     <a:xfrm>
                       <a:off x="0" y="0"/>
+                      <a:ext cx="5731510" cy="3145790"/>
+                    </a:xfrm>
+                    <a:prstGeom prst="rect">
+                      <a:avLst/>
+                    </a:prstGeom>
+                  </pic:spPr>
+                </pic:pic>
+              </a:graphicData>
+            </a:graphic>
+          </wp:inline>
+        </w:drawing>
+      </w:r>
+    </w:p>
+    <w:p>
+      <w:r>
+        <w:t xml:space="preserve">Maybe this will be useful to me at a later stage. </w:t>
+      </w:r>
+    </w:p>
+    <w:p>
+      <w:r>
+        <w:t>This technique is d</w:t>
+      </w:r>
+      <w:r>
+        <w:t xml:space="preserve">esigned to give an uncertain output for the same input. ‘Stochastic’ – relying on some type of a probability distribution for the outcome – as described by Ian. 8mins. </w:t>
+      </w:r>
+      <w:r>
+        <w:t xml:space="preserve">Ian supplied some code in a </w:t>
+      </w:r>
+      <w:proofErr w:type="spellStart"/>
+      <w:r>
+        <w:t>Jupyter</w:t>
+      </w:r>
+      <w:proofErr w:type="spellEnd"/>
+      <w:r>
+        <w:t xml:space="preserve"> Notebook (</w:t>
+      </w:r>
+      <w:hyperlink r:id="rId43" w:history="1">
+        <w:r>
+          <w:rPr>
+            <w:rStyle w:val="Hyperlink"/>
+          </w:rPr>
+          <w:t>https://nbviewer.jupyter.org/github/ianmcloughlin/jupyter-teaching-notebooks/blob/master/coin-flip.ipynb</w:t>
+        </w:r>
+      </w:hyperlink>
+      <w:r>
+        <w:t xml:space="preserve">) describing this; </w:t>
+      </w:r>
+    </w:p>
+    <w:p>
+      <w:pPr>
+        <w:pStyle w:val="HTMLPreformatted"/>
+      </w:pPr>
+      <w:r>
+        <w:rPr>
+          <w:rStyle w:val="c1"/>
+        </w:rPr>
+        <w:t># Flip a fair coin 1000 times - how many heads?</w:t>
+      </w:r>
+    </w:p>
+    <w:p>
+      <w:pPr>
+        <w:pStyle w:val="HTMLPreformatted"/>
+      </w:pPr>
+      <w:proofErr w:type="spellStart"/>
+      <w:proofErr w:type="gramStart"/>
+      <w:r>
+        <w:rPr>
+          <w:rStyle w:val="n"/>
+        </w:rPr>
+        <w:t>np</w:t>
+      </w:r>
+      <w:r>
+        <w:rPr>
+          <w:rStyle w:val="o"/>
+        </w:rPr>
+        <w:t>.</w:t>
+      </w:r>
+      <w:r>
+        <w:rPr>
+          <w:rStyle w:val="n"/>
+        </w:rPr>
+        <w:t>random</w:t>
+      </w:r>
+      <w:proofErr w:type="gramEnd"/>
+      <w:r>
+        <w:rPr>
+          <w:rStyle w:val="o"/>
+        </w:rPr>
+        <w:t>.</w:t>
+      </w:r>
+      <w:r>
+        <w:rPr>
+          <w:rStyle w:val="n"/>
+        </w:rPr>
+        <w:t>binomial</w:t>
+      </w:r>
+      <w:proofErr w:type="spellEnd"/>
+      <w:r>
+        <w:rPr>
+          <w:rStyle w:val="p"/>
+        </w:rPr>
+        <w:t>(</w:t>
+      </w:r>
+      <w:r>
+        <w:rPr>
+          <w:rStyle w:val="mi"/>
+        </w:rPr>
+        <w:t>1000</w:t>
+      </w:r>
+      <w:r>
+        <w:rPr>
+          <w:rStyle w:val="p"/>
+        </w:rPr>
+        <w:t>,</w:t>
+      </w:r>
+      <w:r>
+        <w:t xml:space="preserve"> </w:t>
+      </w:r>
+      <w:r>
+        <w:rPr>
+          <w:rStyle w:val="mf"/>
+        </w:rPr>
+        <w:t>0.5</w:t>
+      </w:r>
+      <w:r>
+        <w:rPr>
+          <w:rStyle w:val="p"/>
+        </w:rPr>
+        <w:t>,</w:t>
+      </w:r>
+      <w:r>
+        <w:t xml:space="preserve"> </w:t>
+      </w:r>
+      <w:r>
+        <w:rPr>
+          <w:rStyle w:val="mi"/>
+        </w:rPr>
+        <w:t>1</w:t>
+      </w:r>
+      <w:r>
+        <w:rPr>
+          <w:rStyle w:val="p"/>
+        </w:rPr>
+        <w:t>)</w:t>
+      </w:r>
+    </w:p>
+    <w:p>
+      <w:r>
+        <w:rPr>
+          <w:noProof/>
+        </w:rPr>
+        <w:drawing>
+          <wp:inline distT="0" distB="0" distL="0" distR="0" wp14:anchorId="20D1CFF6" wp14:editId="586D60A3">
+            <wp:extent cx="4885714" cy="895238"/>
+            <wp:effectExtent l="0" t="0" r="0" b="635"/>
+            <wp:docPr id="11" name="Picture 11"/>
+            <wp:cNvGraphicFramePr>
+              <a:graphicFrameLocks xmlns:a="http://schemas.openxmlformats.org/drawingml/2006/main" noChangeAspect="1"/>
+            </wp:cNvGraphicFramePr>
+            <a:graphic xmlns:a="http://schemas.openxmlformats.org/drawingml/2006/main">
+              <a:graphicData uri="http://schemas.openxmlformats.org/drawingml/2006/picture">
+                <pic:pic xmlns:pic="http://schemas.openxmlformats.org/drawingml/2006/picture">
+                  <pic:nvPicPr>
+                    <pic:cNvPr id="1" name=""/>
+                    <pic:cNvPicPr/>
+                  </pic:nvPicPr>
+                  <pic:blipFill>
+                    <a:blip r:embed="rId44"/>
+                    <a:stretch>
+                      <a:fillRect/>
+                    </a:stretch>
+                  </pic:blipFill>
+                  <pic:spPr>
+                    <a:xfrm>
+                      <a:off x="0" y="0"/>
                       <a:ext cx="4885714" cy="895238"/>
                     </a:xfrm>
                     <a:prstGeom prst="rect">
@@ -4034,7 +4149,7 @@
                     <pic:cNvPicPr/>
                   </pic:nvPicPr>
                   <pic:blipFill>
-                    <a:blip r:embed="rId43"/>
+                    <a:blip r:embed="rId45"/>
                     <a:stretch>
                       <a:fillRect/>
                     </a:stretch>
@@ -4130,7 +4245,7 @@
       <w:r>
         <w:t xml:space="preserve">Website mentioned by Ian </w:t>
       </w:r>
-      <w:hyperlink r:id="rId44" w:history="1">
+      <w:hyperlink r:id="rId46" w:history="1">
         <w:r>
           <w:rPr>
             <w:rStyle w:val="Hyperlink"/>
@@ -4164,55 +4279,19 @@
         <w:rPr>
           <w:strike/>
         </w:rPr>
-        <w:t xml:space="preserve"> Ian McLoughlin to review the Dog Dataset I saw mentioned in our class </w:t>
+        <w:t xml:space="preserve"> Ian McLoughlin to review the Dog Dataset I saw mentioned in our class Outlook group</w:t>
       </w:r>
       <w:r>
         <w:rPr>
           <w:strike/>
         </w:rPr>
-        <w:t>Outlook group</w:t>
+        <w:t xml:space="preserve"> (Training neural networks)</w:t>
       </w:r>
       <w:r>
         <w:rPr>
           <w:strike/>
         </w:rPr>
-        <w:t xml:space="preserve"> (</w:t>
-      </w:r>
-      <w:r>
-        <w:rPr>
-          <w:strike/>
-        </w:rPr>
-        <w:t>Training neural networks</w:t>
-      </w:r>
-      <w:r>
-        <w:rPr>
-          <w:strike/>
-        </w:rPr>
-        <w:t>)</w:t>
-      </w:r>
-      <w:r>
-        <w:rPr>
-          <w:strike/>
-        </w:rPr>
-        <w:t xml:space="preserve">. I thought I would investigate to see if any </w:t>
-      </w:r>
-      <w:r>
-        <w:rPr>
-          <w:strike/>
-        </w:rPr>
-        <w:t xml:space="preserve">descriptive statistics and plots </w:t>
-      </w:r>
-      <w:r>
-        <w:rPr>
-          <w:strike/>
-        </w:rPr>
-        <w:t xml:space="preserve">were employed for the Dog Dataset which I could use in the same manner </w:t>
-      </w:r>
-      <w:r>
-        <w:rPr>
-          <w:strike/>
-        </w:rPr>
-        <w:t>to describe the Boston House Prices dataset.</w:t>
+        <w:t>. I thought I would investigate to see if any descriptive statistics and plots were employed for the Dog Dataset which I could use in the same manner to describe the Boston House Prices dataset.</w:t>
       </w:r>
     </w:p>
     <w:p>
@@ -4267,7 +4346,7 @@
                     </pic:cNvPicPr>
                   </pic:nvPicPr>
                   <pic:blipFill>
-                    <a:blip r:embed="rId45">
+                    <a:blip r:embed="rId47">
                       <a:extLst>
                         <a:ext uri="{28A0092B-C50C-407E-A947-70E740481C1C}">
                           <a14:useLocalDpi xmlns:a14="http://schemas.microsoft.com/office/drawing/2010/main" val="0"/>
@@ -4417,7 +4496,7 @@
           <w:strike/>
         </w:rPr>
       </w:pPr>
-      <w:hyperlink r:id="rId46" w:history="1">
+      <w:hyperlink r:id="rId48" w:history="1">
         <w:r>
           <w:rPr>
             <w:rStyle w:val="Hyperlink"/>
@@ -4435,7 +4514,7 @@
       </w:pPr>
     </w:p>
     <w:sectPr>
-      <w:headerReference w:type="default" r:id="rId47"/>
+      <w:headerReference w:type="default" r:id="rId49"/>
       <w:pgSz w:w="11906" w:h="16838"/>
       <w:pgMar w:top="1440" w:right="1440" w:bottom="1440" w:left="1440" w:header="708" w:footer="708" w:gutter="0"/>
       <w:cols w:space="708"/>
@@ -5520,6 +5599,7 @@
   <w:style w:type="character" w:default="1" w:styleId="DefaultParagraphFont">
     <w:name w:val="Default Paragraph Font"/>
     <w:uiPriority w:val="1"/>
+    <w:semiHidden/>
     <w:unhideWhenUsed/>
   </w:style>
   <w:style w:type="table" w:default="1" w:styleId="TableNormal">

</xml_diff>